<commit_message>
chore: Refactor score class and operator overloads for addition
</commit_message>
<xml_diff>
--- a/Cpp/24-05-20/作業.docx
+++ b/Cpp/24-05-20/作業.docx
@@ -1,6 +1,6 @@
 
 <file path=word/document.xml><?xml version="1.0" encoding="utf-8"?>
-<w:document xmlns:wpc="http://schemas.microsoft.com/office/word/2010/wordprocessingCanvas" xmlns:cx="http://schemas.microsoft.com/office/drawing/2014/chartex" xmlns:cx1="http://schemas.microsoft.com/office/drawing/2015/9/8/chartex" xmlns:cx2="http://schemas.microsoft.com/office/drawing/2015/10/21/chartex" xmlns:cx3="http://schemas.microsoft.com/office/drawing/2016/5/9/chartex" xmlns:cx4="http://schemas.microsoft.com/office/drawing/2016/5/10/chartex" xmlns:cx5="http://schemas.microsoft.com/office/drawing/2016/5/11/chartex" xmlns:cx6="http://schemas.microsoft.com/office/drawing/2016/5/12/chartex" xmlns:cx7="http://schemas.microsoft.com/office/drawing/2016/5/13/chartex" xmlns:cx8="http://schemas.microsoft.com/office/drawing/2016/5/14/chartex" xmlns:mc="http://schemas.openxmlformats.org/markup-compatibility/2006" xmlns:aink="http://schemas.microsoft.com/office/drawing/2016/ink" xmlns:am3d="http://schemas.microsoft.com/office/drawing/2017/model3d" xmlns:o="urn:schemas-microsoft-com:office:office" xmlns:oel="http://schemas.microsoft.com/office/2019/extlst" xmlns:r="http://schemas.openxmlformats.org/officeDocument/2006/relationships" xmlns:m="http://schemas.openxmlformats.org/officeDocument/2006/math" xmlns:v="urn:schemas-microsoft-com:vml" xmlns:wp14="http://schemas.microsoft.com/office/word/2010/wordprocessingDrawing" xmlns:wp="http://schemas.openxmlformats.org/drawingml/2006/wordprocessingDrawing" xmlns:w10="urn:schemas-microsoft-com:office:word" xmlns:w="http://schemas.openxmlformats.org/wordprocessingml/2006/main" xmlns:w14="http://schemas.microsoft.com/office/word/2010/wordml" xmlns:w15="http://schemas.microsoft.com/office/word/2012/wordml" xmlns:w16cex="http://schemas.microsoft.com/office/word/2018/wordml/cex" xmlns:w16cid="http://schemas.microsoft.com/office/word/2016/wordml/cid" xmlns:w16="http://schemas.microsoft.com/office/word/2018/wordml" xmlns:w16sdtdh="http://schemas.microsoft.com/office/word/2020/wordml/sdtdatahash" xmlns:w16se="http://schemas.microsoft.com/office/word/2015/wordml/symex" xmlns:wpg="http://schemas.microsoft.com/office/word/2010/wordprocessingGroup" xmlns:wpi="http://schemas.microsoft.com/office/word/2010/wordprocessingInk" xmlns:wne="http://schemas.microsoft.com/office/word/2006/wordml" xmlns:wps="http://schemas.microsoft.com/office/word/2010/wordprocessingShape" mc:Ignorable="w14 w15 w16se w16cid w16 w16cex w16sdtdh wp14">
+<w:document xmlns:wpc="http://schemas.microsoft.com/office/word/2010/wordprocessingCanvas" xmlns:cx="http://schemas.microsoft.com/office/drawing/2014/chartex" xmlns:cx1="http://schemas.microsoft.com/office/drawing/2015/9/8/chartex" xmlns:cx2="http://schemas.microsoft.com/office/drawing/2015/10/21/chartex" xmlns:cx3="http://schemas.microsoft.com/office/drawing/2016/5/9/chartex" xmlns:cx4="http://schemas.microsoft.com/office/drawing/2016/5/10/chartex" xmlns:cx5="http://schemas.microsoft.com/office/drawing/2016/5/11/chartex" xmlns:cx6="http://schemas.microsoft.com/office/drawing/2016/5/12/chartex" xmlns:cx7="http://schemas.microsoft.com/office/drawing/2016/5/13/chartex" xmlns:cx8="http://schemas.microsoft.com/office/drawing/2016/5/14/chartex" xmlns:mc="http://schemas.openxmlformats.org/markup-compatibility/2006" xmlns:aink="http://schemas.microsoft.com/office/drawing/2016/ink" xmlns:am3d="http://schemas.microsoft.com/office/drawing/2017/model3d" xmlns:o="urn:schemas-microsoft-com:office:office" xmlns:oel="http://schemas.microsoft.com/office/2019/extlst" xmlns:r="http://schemas.openxmlformats.org/officeDocument/2006/relationships" xmlns:m="http://schemas.openxmlformats.org/officeDocument/2006/math" xmlns:v="urn:schemas-microsoft-com:vml" xmlns:wp14="http://schemas.microsoft.com/office/word/2010/wordprocessingDrawing" xmlns:wp="http://schemas.openxmlformats.org/drawingml/2006/wordprocessingDrawing" xmlns:w10="urn:schemas-microsoft-com:office:word" xmlns:w="http://schemas.openxmlformats.org/wordprocessingml/2006/main" xmlns:w14="http://schemas.microsoft.com/office/word/2010/wordml" xmlns:w15="http://schemas.microsoft.com/office/word/2012/wordml" xmlns:w16cex="http://schemas.microsoft.com/office/word/2018/wordml/cex" xmlns:w16cid="http://schemas.microsoft.com/office/word/2016/wordml/cid" xmlns:w16="http://schemas.microsoft.com/office/word/2018/wordml" xmlns:w16du="http://schemas.microsoft.com/office/word/2023/wordml/word16du" xmlns:w16sdtdh="http://schemas.microsoft.com/office/word/2020/wordml/sdtdatahash" xmlns:w16se="http://schemas.microsoft.com/office/word/2015/wordml/symex" xmlns:wpg="http://schemas.microsoft.com/office/word/2010/wordprocessingGroup" xmlns:wpi="http://schemas.microsoft.com/office/word/2010/wordprocessingInk" xmlns:wne="http://schemas.microsoft.com/office/word/2006/wordml" xmlns:wps="http://schemas.microsoft.com/office/word/2010/wordprocessingShape" mc:Ignorable="w14 w15 w16se w16cid w16 w16cex w16sdtdh w16du wp14">
   <w:body>
     <w:p>
       <w:pPr>
@@ -11,15 +11,29 @@
           <w:szCs w:val="56"/>
         </w:rPr>
       </w:pPr>
-      <w:hyperlink r:id="rId7" w:history="1">
-        <w:r>
-          <w:rPr>
-            <w:sz w:val="56"/>
-            <w:szCs w:val="56"/>
-          </w:rPr>
-          <w:t>物件導向程式設計實習</w:t>
-        </w:r>
-      </w:hyperlink>
+      <w:r>
+        <w:fldChar w:fldCharType="begin"/>
+      </w:r>
+      <w:r>
+        <w:instrText>HYPERLINK "https://flipclass.stust.edu.tw/course/31251"</w:instrText>
+      </w:r>
+      <w:r>
+        <w:fldChar w:fldCharType="separate"/>
+      </w:r>
+      <w:r>
+        <w:rPr>
+          <w:sz w:val="56"/>
+          <w:szCs w:val="56"/>
+        </w:rPr>
+        <w:t>物件導向程式設計實習</w:t>
+      </w:r>
+      <w:r>
+        <w:rPr>
+          <w:sz w:val="56"/>
+          <w:szCs w:val="56"/>
+        </w:rPr>
+        <w:fldChar w:fldCharType="end"/>
+      </w:r>
       <w:r>
         <w:rPr>
           <w:rFonts w:hint="eastAsia"/>
@@ -186,6 +200,9 @@
           <w:numId w:val="1"/>
         </w:numPr>
         <w:ind w:leftChars="0"/>
+        <w:rPr>
+          <w:rFonts w:hint="eastAsia"/>
+        </w:rPr>
       </w:pPr>
       <w:r>
         <w:rPr>
@@ -195,7 +212,1128 @@
         <w:t>題目</w:t>
       </w:r>
     </w:p>
-    <w:p/>
+    <w:p>
+      <w:pPr>
+        <w:widowControl/>
+        <w:shd w:val="clear" w:color="auto" w:fill="FFFFFF"/>
+        <w:rPr>
+          <w:rFonts w:ascii="Helvetica" w:eastAsia="新細明體" w:hAnsi="Helvetica" w:cs="Helvetica"/>
+          <w:color w:val="333333"/>
+          <w:kern w:val="0"/>
+          <w:sz w:val="21"/>
+          <w:szCs w:val="21"/>
+        </w:rPr>
+      </w:pPr>
+      <w:r>
+        <w:rPr>
+          <w:rFonts w:ascii="Helvetica" w:eastAsia="新細明體" w:hAnsi="Helvetica" w:cs="Helvetica"/>
+          <w:color w:val="333333"/>
+          <w:kern w:val="0"/>
+          <w:sz w:val="21"/>
+          <w:szCs w:val="21"/>
+        </w:rPr>
+        <w:t>#include &lt;iostream&gt;</w:t>
+      </w:r>
+    </w:p>
+    <w:p>
+      <w:pPr>
+        <w:widowControl/>
+        <w:shd w:val="clear" w:color="auto" w:fill="FFFFFF"/>
+        <w:rPr>
+          <w:rFonts w:ascii="Helvetica" w:eastAsia="新細明體" w:hAnsi="Helvetica" w:cs="Helvetica"/>
+          <w:color w:val="333333"/>
+          <w:kern w:val="0"/>
+          <w:sz w:val="21"/>
+          <w:szCs w:val="21"/>
+        </w:rPr>
+      </w:pPr>
+      <w:r>
+        <w:rPr>
+          <w:rFonts w:ascii="Helvetica" w:eastAsia="新細明體" w:hAnsi="Helvetica" w:cs="Helvetica"/>
+          <w:color w:val="333333"/>
+          <w:kern w:val="0"/>
+          <w:sz w:val="21"/>
+          <w:szCs w:val="21"/>
+        </w:rPr>
+        <w:t>#include &lt;</w:t>
+      </w:r>
+      <w:proofErr w:type="spellStart"/>
+      <w:r>
+        <w:rPr>
+          <w:rFonts w:ascii="Helvetica" w:eastAsia="新細明體" w:hAnsi="Helvetica" w:cs="Helvetica"/>
+          <w:color w:val="333333"/>
+          <w:kern w:val="0"/>
+          <w:sz w:val="21"/>
+          <w:szCs w:val="21"/>
+        </w:rPr>
+        <w:t>fstream</w:t>
+      </w:r>
+      <w:proofErr w:type="spellEnd"/>
+      <w:r>
+        <w:rPr>
+          <w:rFonts w:ascii="Helvetica" w:eastAsia="新細明體" w:hAnsi="Helvetica" w:cs="Helvetica"/>
+          <w:color w:val="333333"/>
+          <w:kern w:val="0"/>
+          <w:sz w:val="21"/>
+          <w:szCs w:val="21"/>
+        </w:rPr>
+        <w:t>&gt;</w:t>
+      </w:r>
+      <w:r>
+        <w:rPr>
+          <w:rFonts w:ascii="Helvetica" w:eastAsia="新細明體" w:hAnsi="Helvetica" w:cs="Helvetica"/>
+          <w:color w:val="333333"/>
+          <w:kern w:val="0"/>
+          <w:sz w:val="21"/>
+          <w:szCs w:val="21"/>
+        </w:rPr>
+        <w:br/>
+        <w:t>using namespace std;</w:t>
+      </w:r>
+      <w:r>
+        <w:rPr>
+          <w:rFonts w:ascii="Helvetica" w:eastAsia="新細明體" w:hAnsi="Helvetica" w:cs="Helvetica"/>
+          <w:color w:val="333333"/>
+          <w:kern w:val="0"/>
+          <w:sz w:val="21"/>
+          <w:szCs w:val="21"/>
+        </w:rPr>
+        <w:br/>
+        <w:t> </w:t>
+      </w:r>
+      <w:r>
+        <w:rPr>
+          <w:rFonts w:ascii="Helvetica" w:eastAsia="新細明體" w:hAnsi="Helvetica" w:cs="Helvetica"/>
+          <w:color w:val="333333"/>
+          <w:kern w:val="0"/>
+          <w:sz w:val="21"/>
+          <w:szCs w:val="21"/>
+        </w:rPr>
+        <w:br/>
+        <w:t xml:space="preserve">class </w:t>
+      </w:r>
+      <w:proofErr w:type="gramStart"/>
+      <w:r>
+        <w:rPr>
+          <w:rFonts w:ascii="Helvetica" w:eastAsia="新細明體" w:hAnsi="Helvetica" w:cs="Helvetica"/>
+          <w:color w:val="333333"/>
+          <w:kern w:val="0"/>
+          <w:sz w:val="21"/>
+          <w:szCs w:val="21"/>
+        </w:rPr>
+        <w:t>score{</w:t>
+      </w:r>
+      <w:proofErr w:type="gramEnd"/>
+      <w:r>
+        <w:rPr>
+          <w:rFonts w:ascii="Helvetica" w:eastAsia="新細明體" w:hAnsi="Helvetica" w:cs="Helvetica"/>
+          <w:color w:val="333333"/>
+          <w:kern w:val="0"/>
+          <w:sz w:val="21"/>
+          <w:szCs w:val="21"/>
+        </w:rPr>
+        <w:br/>
+        <w:t>    friend score operator +(const score &amp;a, const score &amp;b);</w:t>
+      </w:r>
+      <w:r>
+        <w:rPr>
+          <w:rFonts w:ascii="Helvetica" w:eastAsia="新細明體" w:hAnsi="Helvetica" w:cs="Helvetica"/>
+          <w:color w:val="333333"/>
+          <w:kern w:val="0"/>
+          <w:sz w:val="21"/>
+          <w:szCs w:val="21"/>
+        </w:rPr>
+        <w:br/>
+        <w:t>    friend score operator +(const score &amp;a, int b);</w:t>
+      </w:r>
+      <w:r>
+        <w:rPr>
+          <w:rFonts w:ascii="Helvetica" w:eastAsia="新細明體" w:hAnsi="Helvetica" w:cs="Helvetica"/>
+          <w:color w:val="333333"/>
+          <w:kern w:val="0"/>
+          <w:sz w:val="21"/>
+          <w:szCs w:val="21"/>
+        </w:rPr>
+        <w:br/>
+        <w:t>    friend score operator +(int a, const score &amp;b);</w:t>
+      </w:r>
+      <w:r>
+        <w:rPr>
+          <w:rFonts w:ascii="Helvetica" w:eastAsia="新細明體" w:hAnsi="Helvetica" w:cs="Helvetica"/>
+          <w:color w:val="333333"/>
+          <w:kern w:val="0"/>
+          <w:sz w:val="21"/>
+          <w:szCs w:val="21"/>
+        </w:rPr>
+        <w:br/>
+        <w:t xml:space="preserve">    friend </w:t>
+      </w:r>
+      <w:proofErr w:type="spellStart"/>
+      <w:r>
+        <w:rPr>
+          <w:rFonts w:ascii="Helvetica" w:eastAsia="新細明體" w:hAnsi="Helvetica" w:cs="Helvetica"/>
+          <w:color w:val="333333"/>
+          <w:kern w:val="0"/>
+          <w:sz w:val="21"/>
+          <w:szCs w:val="21"/>
+        </w:rPr>
+        <w:t>istream</w:t>
+      </w:r>
+      <w:proofErr w:type="spellEnd"/>
+      <w:r>
+        <w:rPr>
+          <w:rFonts w:ascii="Helvetica" w:eastAsia="新細明體" w:hAnsi="Helvetica" w:cs="Helvetica"/>
+          <w:color w:val="333333"/>
+          <w:kern w:val="0"/>
+          <w:sz w:val="21"/>
+          <w:szCs w:val="21"/>
+        </w:rPr>
+        <w:t>&amp; operator&gt;&gt;(</w:t>
+      </w:r>
+      <w:proofErr w:type="spellStart"/>
+      <w:r>
+        <w:rPr>
+          <w:rFonts w:ascii="Helvetica" w:eastAsia="新細明體" w:hAnsi="Helvetica" w:cs="Helvetica"/>
+          <w:color w:val="333333"/>
+          <w:kern w:val="0"/>
+          <w:sz w:val="21"/>
+          <w:szCs w:val="21"/>
+        </w:rPr>
+        <w:t>istream</w:t>
+      </w:r>
+      <w:proofErr w:type="spellEnd"/>
+      <w:r>
+        <w:rPr>
+          <w:rFonts w:ascii="Helvetica" w:eastAsia="新細明體" w:hAnsi="Helvetica" w:cs="Helvetica"/>
+          <w:color w:val="333333"/>
+          <w:kern w:val="0"/>
+          <w:sz w:val="21"/>
+          <w:szCs w:val="21"/>
+        </w:rPr>
+        <w:t>&amp; a, score &amp;b);</w:t>
+      </w:r>
+      <w:r>
+        <w:rPr>
+          <w:rFonts w:ascii="Helvetica" w:eastAsia="新細明體" w:hAnsi="Helvetica" w:cs="Helvetica"/>
+          <w:color w:val="333333"/>
+          <w:kern w:val="0"/>
+          <w:sz w:val="21"/>
+          <w:szCs w:val="21"/>
+        </w:rPr>
+        <w:br/>
+        <w:t xml:space="preserve">    friend </w:t>
+      </w:r>
+      <w:proofErr w:type="spellStart"/>
+      <w:r>
+        <w:rPr>
+          <w:rFonts w:ascii="Helvetica" w:eastAsia="新細明體" w:hAnsi="Helvetica" w:cs="Helvetica"/>
+          <w:color w:val="333333"/>
+          <w:kern w:val="0"/>
+          <w:sz w:val="21"/>
+          <w:szCs w:val="21"/>
+        </w:rPr>
+        <w:t>ostream</w:t>
+      </w:r>
+      <w:proofErr w:type="spellEnd"/>
+      <w:r>
+        <w:rPr>
+          <w:rFonts w:ascii="Helvetica" w:eastAsia="新細明體" w:hAnsi="Helvetica" w:cs="Helvetica"/>
+          <w:color w:val="333333"/>
+          <w:kern w:val="0"/>
+          <w:sz w:val="21"/>
+          <w:szCs w:val="21"/>
+        </w:rPr>
+        <w:t>&amp; operator&lt;&lt;(</w:t>
+      </w:r>
+      <w:proofErr w:type="spellStart"/>
+      <w:r>
+        <w:rPr>
+          <w:rFonts w:ascii="Helvetica" w:eastAsia="新細明體" w:hAnsi="Helvetica" w:cs="Helvetica"/>
+          <w:color w:val="333333"/>
+          <w:kern w:val="0"/>
+          <w:sz w:val="21"/>
+          <w:szCs w:val="21"/>
+        </w:rPr>
+        <w:t>ostream</w:t>
+      </w:r>
+      <w:proofErr w:type="spellEnd"/>
+      <w:r>
+        <w:rPr>
+          <w:rFonts w:ascii="Helvetica" w:eastAsia="新細明體" w:hAnsi="Helvetica" w:cs="Helvetica"/>
+          <w:color w:val="333333"/>
+          <w:kern w:val="0"/>
+          <w:sz w:val="21"/>
+          <w:szCs w:val="21"/>
+        </w:rPr>
+        <w:t>&amp; a, const score &amp;b);</w:t>
+      </w:r>
+    </w:p>
+    <w:p>
+      <w:pPr>
+        <w:widowControl/>
+        <w:shd w:val="clear" w:color="auto" w:fill="FFFFFF"/>
+        <w:rPr>
+          <w:rFonts w:ascii="Helvetica" w:eastAsia="新細明體" w:hAnsi="Helvetica" w:cs="Helvetica"/>
+          <w:color w:val="333333"/>
+          <w:kern w:val="0"/>
+          <w:sz w:val="21"/>
+          <w:szCs w:val="21"/>
+        </w:rPr>
+      </w:pPr>
+      <w:r>
+        <w:rPr>
+          <w:rFonts w:ascii="Helvetica" w:eastAsia="新細明體" w:hAnsi="Helvetica" w:cs="Helvetica"/>
+          <w:color w:val="333333"/>
+          <w:kern w:val="0"/>
+          <w:sz w:val="21"/>
+          <w:szCs w:val="21"/>
+        </w:rPr>
+        <w:t>   </w:t>
+      </w:r>
+      <w:r>
+        <w:rPr>
+          <w:rFonts w:ascii="Helvetica" w:eastAsia="新細明體" w:hAnsi="Helvetica" w:cs="Helvetica"/>
+          <w:color w:val="FF0000"/>
+          <w:kern w:val="0"/>
+          <w:sz w:val="21"/>
+          <w:szCs w:val="21"/>
+        </w:rPr>
+        <w:t xml:space="preserve"> friend </w:t>
+      </w:r>
+      <w:proofErr w:type="spellStart"/>
+      <w:r>
+        <w:rPr>
+          <w:rFonts w:ascii="Helvetica" w:eastAsia="新細明體" w:hAnsi="Helvetica" w:cs="Helvetica"/>
+          <w:color w:val="FF0000"/>
+          <w:kern w:val="0"/>
+          <w:sz w:val="21"/>
+          <w:szCs w:val="21"/>
+        </w:rPr>
+        <w:t>ifstream</w:t>
+      </w:r>
+      <w:proofErr w:type="spellEnd"/>
+      <w:r>
+        <w:rPr>
+          <w:rFonts w:ascii="Helvetica" w:eastAsia="新細明體" w:hAnsi="Helvetica" w:cs="Helvetica"/>
+          <w:color w:val="FF0000"/>
+          <w:kern w:val="0"/>
+          <w:sz w:val="21"/>
+          <w:szCs w:val="21"/>
+        </w:rPr>
+        <w:t>&amp; operator&gt;&gt;(</w:t>
+      </w:r>
+      <w:proofErr w:type="spellStart"/>
+      <w:r>
+        <w:rPr>
+          <w:rFonts w:ascii="Helvetica" w:eastAsia="新細明體" w:hAnsi="Helvetica" w:cs="Helvetica"/>
+          <w:color w:val="FF0000"/>
+          <w:kern w:val="0"/>
+          <w:sz w:val="21"/>
+          <w:szCs w:val="21"/>
+        </w:rPr>
+        <w:t>ifstream</w:t>
+      </w:r>
+      <w:proofErr w:type="spellEnd"/>
+      <w:r>
+        <w:rPr>
+          <w:rFonts w:ascii="Helvetica" w:eastAsia="新細明體" w:hAnsi="Helvetica" w:cs="Helvetica"/>
+          <w:color w:val="FF0000"/>
+          <w:kern w:val="0"/>
+          <w:sz w:val="21"/>
+          <w:szCs w:val="21"/>
+        </w:rPr>
+        <w:t>&amp; a, score &amp;b);</w:t>
+      </w:r>
+      <w:r>
+        <w:rPr>
+          <w:rFonts w:ascii="Helvetica" w:eastAsia="新細明體" w:hAnsi="Helvetica" w:cs="Helvetica"/>
+          <w:color w:val="FF0000"/>
+          <w:kern w:val="0"/>
+          <w:sz w:val="21"/>
+          <w:szCs w:val="21"/>
+        </w:rPr>
+        <w:br/>
+        <w:t xml:space="preserve">    friend </w:t>
+      </w:r>
+      <w:proofErr w:type="spellStart"/>
+      <w:r>
+        <w:rPr>
+          <w:rFonts w:ascii="Helvetica" w:eastAsia="新細明體" w:hAnsi="Helvetica" w:cs="Helvetica"/>
+          <w:color w:val="FF0000"/>
+          <w:kern w:val="0"/>
+          <w:sz w:val="21"/>
+          <w:szCs w:val="21"/>
+        </w:rPr>
+        <w:t>ofstream</w:t>
+      </w:r>
+      <w:proofErr w:type="spellEnd"/>
+      <w:r>
+        <w:rPr>
+          <w:rFonts w:ascii="Helvetica" w:eastAsia="新細明體" w:hAnsi="Helvetica" w:cs="Helvetica"/>
+          <w:color w:val="FF0000"/>
+          <w:kern w:val="0"/>
+          <w:sz w:val="21"/>
+          <w:szCs w:val="21"/>
+        </w:rPr>
+        <w:t>&amp; operator&lt;&lt;(</w:t>
+      </w:r>
+      <w:proofErr w:type="spellStart"/>
+      <w:r>
+        <w:rPr>
+          <w:rFonts w:ascii="Helvetica" w:eastAsia="新細明體" w:hAnsi="Helvetica" w:cs="Helvetica"/>
+          <w:color w:val="FF0000"/>
+          <w:kern w:val="0"/>
+          <w:sz w:val="21"/>
+          <w:szCs w:val="21"/>
+        </w:rPr>
+        <w:t>ofstream</w:t>
+      </w:r>
+      <w:proofErr w:type="spellEnd"/>
+      <w:r>
+        <w:rPr>
+          <w:rFonts w:ascii="Helvetica" w:eastAsia="新細明體" w:hAnsi="Helvetica" w:cs="Helvetica"/>
+          <w:color w:val="FF0000"/>
+          <w:kern w:val="0"/>
+          <w:sz w:val="21"/>
+          <w:szCs w:val="21"/>
+        </w:rPr>
+        <w:t>&amp; a, const score &amp;b);</w:t>
+      </w:r>
+      <w:r>
+        <w:rPr>
+          <w:rFonts w:ascii="Helvetica" w:eastAsia="新細明體" w:hAnsi="Helvetica" w:cs="Helvetica"/>
+          <w:color w:val="333333"/>
+          <w:kern w:val="0"/>
+          <w:sz w:val="21"/>
+          <w:szCs w:val="21"/>
+        </w:rPr>
+        <w:br/>
+        <w:t>    int math;</w:t>
+      </w:r>
+      <w:r>
+        <w:rPr>
+          <w:rFonts w:ascii="Helvetica" w:eastAsia="新細明體" w:hAnsi="Helvetica" w:cs="Helvetica"/>
+          <w:color w:val="333333"/>
+          <w:kern w:val="0"/>
+          <w:sz w:val="21"/>
+          <w:szCs w:val="21"/>
+        </w:rPr>
+        <w:br/>
+        <w:t>    int computer;</w:t>
+      </w:r>
+      <w:r>
+        <w:rPr>
+          <w:rFonts w:ascii="Helvetica" w:eastAsia="新細明體" w:hAnsi="Helvetica" w:cs="Helvetica"/>
+          <w:color w:val="333333"/>
+          <w:kern w:val="0"/>
+          <w:sz w:val="21"/>
+          <w:szCs w:val="21"/>
+        </w:rPr>
+        <w:br/>
+        <w:t>    int total;</w:t>
+      </w:r>
+      <w:r>
+        <w:rPr>
+          <w:rFonts w:ascii="Helvetica" w:eastAsia="新細明體" w:hAnsi="Helvetica" w:cs="Helvetica"/>
+          <w:color w:val="333333"/>
+          <w:kern w:val="0"/>
+          <w:sz w:val="21"/>
+          <w:szCs w:val="21"/>
+        </w:rPr>
+        <w:br/>
+        <w:t>public:</w:t>
+      </w:r>
+      <w:r>
+        <w:rPr>
+          <w:rFonts w:ascii="Helvetica" w:eastAsia="新細明體" w:hAnsi="Helvetica" w:cs="Helvetica"/>
+          <w:color w:val="333333"/>
+          <w:kern w:val="0"/>
+          <w:sz w:val="21"/>
+          <w:szCs w:val="21"/>
+        </w:rPr>
+        <w:br/>
+        <w:t>    score(int a=0, int b=0) : math(a), computer(b), total(a + b) {}</w:t>
+      </w:r>
+      <w:r>
+        <w:rPr>
+          <w:rFonts w:ascii="Helvetica" w:eastAsia="新細明體" w:hAnsi="Helvetica" w:cs="Helvetica"/>
+          <w:color w:val="333333"/>
+          <w:kern w:val="0"/>
+          <w:sz w:val="21"/>
+          <w:szCs w:val="21"/>
+        </w:rPr>
+        <w:br/>
+        <w:t>   </w:t>
+      </w:r>
+      <w:r>
+        <w:rPr>
+          <w:rFonts w:ascii="Helvetica" w:eastAsia="新細明體" w:hAnsi="Helvetica" w:cs="Helvetica"/>
+          <w:b/>
+          <w:bCs/>
+          <w:color w:val="333333"/>
+          <w:kern w:val="0"/>
+          <w:sz w:val="21"/>
+          <w:szCs w:val="21"/>
+        </w:rPr>
+        <w:t> score&amp; operator =(const score &amp;a) {</w:t>
+      </w:r>
+      <w:r>
+        <w:rPr>
+          <w:rFonts w:ascii="Helvetica" w:eastAsia="新細明體" w:hAnsi="Helvetica" w:cs="Helvetica"/>
+          <w:color w:val="333333"/>
+          <w:kern w:val="0"/>
+          <w:sz w:val="21"/>
+          <w:szCs w:val="21"/>
+        </w:rPr>
+        <w:br/>
+      </w:r>
+      <w:r>
+        <w:rPr>
+          <w:rFonts w:ascii="Helvetica" w:eastAsia="新細明體" w:hAnsi="Helvetica" w:cs="Helvetica"/>
+          <w:b/>
+          <w:bCs/>
+          <w:color w:val="333333"/>
+          <w:kern w:val="0"/>
+          <w:sz w:val="21"/>
+          <w:szCs w:val="21"/>
+        </w:rPr>
+        <w:t>        if (this != &amp;a) {</w:t>
+      </w:r>
+      <w:r>
+        <w:rPr>
+          <w:rFonts w:ascii="Helvetica" w:eastAsia="新細明體" w:hAnsi="Helvetica" w:cs="Helvetica"/>
+          <w:b/>
+          <w:bCs/>
+          <w:color w:val="333333"/>
+          <w:kern w:val="0"/>
+          <w:sz w:val="21"/>
+          <w:szCs w:val="21"/>
+        </w:rPr>
+        <w:br/>
+        <w:t xml:space="preserve">            math = </w:t>
+      </w:r>
+      <w:proofErr w:type="spellStart"/>
+      <w:r>
+        <w:rPr>
+          <w:rFonts w:ascii="Helvetica" w:eastAsia="新細明體" w:hAnsi="Helvetica" w:cs="Helvetica"/>
+          <w:b/>
+          <w:bCs/>
+          <w:color w:val="333333"/>
+          <w:kern w:val="0"/>
+          <w:sz w:val="21"/>
+          <w:szCs w:val="21"/>
+        </w:rPr>
+        <w:t>a.math</w:t>
+      </w:r>
+      <w:proofErr w:type="spellEnd"/>
+      <w:r>
+        <w:rPr>
+          <w:rFonts w:ascii="Helvetica" w:eastAsia="新細明體" w:hAnsi="Helvetica" w:cs="Helvetica"/>
+          <w:b/>
+          <w:bCs/>
+          <w:color w:val="333333"/>
+          <w:kern w:val="0"/>
+          <w:sz w:val="21"/>
+          <w:szCs w:val="21"/>
+        </w:rPr>
+        <w:t>;</w:t>
+      </w:r>
+      <w:r>
+        <w:rPr>
+          <w:rFonts w:ascii="Helvetica" w:eastAsia="新細明體" w:hAnsi="Helvetica" w:cs="Helvetica"/>
+          <w:b/>
+          <w:bCs/>
+          <w:color w:val="333333"/>
+          <w:kern w:val="0"/>
+          <w:sz w:val="21"/>
+          <w:szCs w:val="21"/>
+        </w:rPr>
+        <w:br/>
+        <w:t xml:space="preserve">            computer = </w:t>
+      </w:r>
+      <w:proofErr w:type="spellStart"/>
+      <w:r>
+        <w:rPr>
+          <w:rFonts w:ascii="Helvetica" w:eastAsia="新細明體" w:hAnsi="Helvetica" w:cs="Helvetica"/>
+          <w:b/>
+          <w:bCs/>
+          <w:color w:val="333333"/>
+          <w:kern w:val="0"/>
+          <w:sz w:val="21"/>
+          <w:szCs w:val="21"/>
+        </w:rPr>
+        <w:t>a.computer</w:t>
+      </w:r>
+      <w:proofErr w:type="spellEnd"/>
+      <w:r>
+        <w:rPr>
+          <w:rFonts w:ascii="Helvetica" w:eastAsia="新細明體" w:hAnsi="Helvetica" w:cs="Helvetica"/>
+          <w:b/>
+          <w:bCs/>
+          <w:color w:val="333333"/>
+          <w:kern w:val="0"/>
+          <w:sz w:val="21"/>
+          <w:szCs w:val="21"/>
+        </w:rPr>
+        <w:t>;</w:t>
+      </w:r>
+      <w:r>
+        <w:rPr>
+          <w:rFonts w:ascii="Helvetica" w:eastAsia="新細明體" w:hAnsi="Helvetica" w:cs="Helvetica"/>
+          <w:b/>
+          <w:bCs/>
+          <w:color w:val="333333"/>
+          <w:kern w:val="0"/>
+          <w:sz w:val="21"/>
+          <w:szCs w:val="21"/>
+        </w:rPr>
+        <w:br/>
+        <w:t xml:space="preserve">            total = </w:t>
+      </w:r>
+      <w:proofErr w:type="spellStart"/>
+      <w:r>
+        <w:rPr>
+          <w:rFonts w:ascii="Helvetica" w:eastAsia="新細明體" w:hAnsi="Helvetica" w:cs="Helvetica"/>
+          <w:b/>
+          <w:bCs/>
+          <w:color w:val="333333"/>
+          <w:kern w:val="0"/>
+          <w:sz w:val="21"/>
+          <w:szCs w:val="21"/>
+        </w:rPr>
+        <w:t>a.total</w:t>
+      </w:r>
+      <w:proofErr w:type="spellEnd"/>
+      <w:r>
+        <w:rPr>
+          <w:rFonts w:ascii="Helvetica" w:eastAsia="新細明體" w:hAnsi="Helvetica" w:cs="Helvetica"/>
+          <w:b/>
+          <w:bCs/>
+          <w:color w:val="333333"/>
+          <w:kern w:val="0"/>
+          <w:sz w:val="21"/>
+          <w:szCs w:val="21"/>
+        </w:rPr>
+        <w:t>;</w:t>
+      </w:r>
+      <w:r>
+        <w:rPr>
+          <w:rFonts w:ascii="Helvetica" w:eastAsia="新細明體" w:hAnsi="Helvetica" w:cs="Helvetica"/>
+          <w:b/>
+          <w:bCs/>
+          <w:color w:val="333333"/>
+          <w:kern w:val="0"/>
+          <w:sz w:val="21"/>
+          <w:szCs w:val="21"/>
+        </w:rPr>
+        <w:br/>
+        <w:t>        }</w:t>
+      </w:r>
+      <w:r>
+        <w:rPr>
+          <w:rFonts w:ascii="Helvetica" w:eastAsia="新細明體" w:hAnsi="Helvetica" w:cs="Helvetica"/>
+          <w:b/>
+          <w:bCs/>
+          <w:color w:val="333333"/>
+          <w:kern w:val="0"/>
+          <w:sz w:val="21"/>
+          <w:szCs w:val="21"/>
+        </w:rPr>
+        <w:br/>
+        <w:t>        return *this;</w:t>
+      </w:r>
+      <w:r>
+        <w:rPr>
+          <w:rFonts w:ascii="Helvetica" w:eastAsia="新細明體" w:hAnsi="Helvetica" w:cs="Helvetica"/>
+          <w:color w:val="333333"/>
+          <w:kern w:val="0"/>
+          <w:sz w:val="21"/>
+          <w:szCs w:val="21"/>
+        </w:rPr>
+        <w:br/>
+        <w:t>    </w:t>
+      </w:r>
+      <w:r>
+        <w:rPr>
+          <w:rFonts w:ascii="Helvetica" w:eastAsia="新細明體" w:hAnsi="Helvetica" w:cs="Helvetica"/>
+          <w:b/>
+          <w:bCs/>
+          <w:color w:val="333333"/>
+          <w:kern w:val="0"/>
+          <w:sz w:val="21"/>
+          <w:szCs w:val="21"/>
+        </w:rPr>
+        <w:t>}</w:t>
+      </w:r>
+      <w:r>
+        <w:rPr>
+          <w:rFonts w:ascii="Helvetica" w:eastAsia="新細明體" w:hAnsi="Helvetica" w:cs="Helvetica"/>
+          <w:color w:val="333333"/>
+          <w:kern w:val="0"/>
+          <w:sz w:val="21"/>
+          <w:szCs w:val="21"/>
+        </w:rPr>
+        <w:br/>
+        <w:t> };</w:t>
+      </w:r>
+      <w:r>
+        <w:rPr>
+          <w:rFonts w:ascii="Helvetica" w:eastAsia="新細明體" w:hAnsi="Helvetica" w:cs="Helvetica"/>
+          <w:color w:val="333333"/>
+          <w:kern w:val="0"/>
+          <w:sz w:val="21"/>
+          <w:szCs w:val="21"/>
+        </w:rPr>
+        <w:br/>
+        <w:t> </w:t>
+      </w:r>
+      <w:r>
+        <w:rPr>
+          <w:rFonts w:ascii="Helvetica" w:eastAsia="新細明體" w:hAnsi="Helvetica" w:cs="Helvetica"/>
+          <w:color w:val="333333"/>
+          <w:kern w:val="0"/>
+          <w:sz w:val="21"/>
+          <w:szCs w:val="21"/>
+        </w:rPr>
+        <w:br/>
+        <w:t xml:space="preserve">int main(int </w:t>
+      </w:r>
+      <w:proofErr w:type="spellStart"/>
+      <w:r>
+        <w:rPr>
+          <w:rFonts w:ascii="Helvetica" w:eastAsia="新細明體" w:hAnsi="Helvetica" w:cs="Helvetica"/>
+          <w:color w:val="333333"/>
+          <w:kern w:val="0"/>
+          <w:sz w:val="21"/>
+          <w:szCs w:val="21"/>
+        </w:rPr>
+        <w:t>argc</w:t>
+      </w:r>
+      <w:proofErr w:type="spellEnd"/>
+      <w:r>
+        <w:rPr>
+          <w:rFonts w:ascii="Helvetica" w:eastAsia="新細明體" w:hAnsi="Helvetica" w:cs="Helvetica"/>
+          <w:color w:val="333333"/>
+          <w:kern w:val="0"/>
+          <w:sz w:val="21"/>
+          <w:szCs w:val="21"/>
+        </w:rPr>
+        <w:t xml:space="preserve">, char** </w:t>
+      </w:r>
+      <w:proofErr w:type="spellStart"/>
+      <w:r>
+        <w:rPr>
+          <w:rFonts w:ascii="Helvetica" w:eastAsia="新細明體" w:hAnsi="Helvetica" w:cs="Helvetica"/>
+          <w:color w:val="333333"/>
+          <w:kern w:val="0"/>
+          <w:sz w:val="21"/>
+          <w:szCs w:val="21"/>
+        </w:rPr>
+        <w:t>argv</w:t>
+      </w:r>
+      <w:proofErr w:type="spellEnd"/>
+      <w:r>
+        <w:rPr>
+          <w:rFonts w:ascii="Helvetica" w:eastAsia="新細明體" w:hAnsi="Helvetica" w:cs="Helvetica"/>
+          <w:color w:val="333333"/>
+          <w:kern w:val="0"/>
+          <w:sz w:val="21"/>
+          <w:szCs w:val="21"/>
+        </w:rPr>
+        <w:t>) {</w:t>
+      </w:r>
+    </w:p>
+    <w:p>
+      <w:pPr>
+        <w:widowControl/>
+        <w:shd w:val="clear" w:color="auto" w:fill="FFFFFF"/>
+        <w:rPr>
+          <w:rFonts w:ascii="Helvetica" w:eastAsia="新細明體" w:hAnsi="Helvetica" w:cs="Helvetica"/>
+          <w:color w:val="333333"/>
+          <w:kern w:val="0"/>
+          <w:sz w:val="21"/>
+          <w:szCs w:val="21"/>
+        </w:rPr>
+      </w:pPr>
+      <w:r>
+        <w:rPr>
+          <w:rFonts w:ascii="Helvetica" w:eastAsia="新細明體" w:hAnsi="Helvetica" w:cs="Helvetica"/>
+          <w:color w:val="FF0000"/>
+          <w:kern w:val="0"/>
+          <w:sz w:val="21"/>
+          <w:szCs w:val="21"/>
+        </w:rPr>
+        <w:t xml:space="preserve"> score </w:t>
+      </w:r>
+      <w:proofErr w:type="gramStart"/>
+      <w:r>
+        <w:rPr>
+          <w:rFonts w:ascii="Helvetica" w:eastAsia="新細明體" w:hAnsi="Helvetica" w:cs="Helvetica"/>
+          <w:color w:val="FF0000"/>
+          <w:kern w:val="0"/>
+          <w:sz w:val="21"/>
+          <w:szCs w:val="21"/>
+        </w:rPr>
+        <w:t>peter(</w:t>
+      </w:r>
+      <w:proofErr w:type="gramEnd"/>
+      <w:r>
+        <w:rPr>
+          <w:rFonts w:ascii="Helvetica" w:eastAsia="新細明體" w:hAnsi="Helvetica" w:cs="Helvetica"/>
+          <w:color w:val="FF0000"/>
+          <w:kern w:val="0"/>
+          <w:sz w:val="21"/>
+          <w:szCs w:val="21"/>
+        </w:rPr>
+        <w:t>70,65),</w:t>
+      </w:r>
+      <w:proofErr w:type="spellStart"/>
+      <w:r>
+        <w:rPr>
+          <w:rFonts w:ascii="Helvetica" w:eastAsia="新細明體" w:hAnsi="Helvetica" w:cs="Helvetica"/>
+          <w:color w:val="FF0000"/>
+          <w:kern w:val="0"/>
+          <w:sz w:val="21"/>
+          <w:szCs w:val="21"/>
+        </w:rPr>
+        <w:t>mary,tom</w:t>
+      </w:r>
+      <w:proofErr w:type="spellEnd"/>
+      <w:r>
+        <w:rPr>
+          <w:rFonts w:ascii="Helvetica" w:eastAsia="新細明體" w:hAnsi="Helvetica" w:cs="Helvetica"/>
+          <w:color w:val="FF0000"/>
+          <w:kern w:val="0"/>
+          <w:sz w:val="21"/>
+          <w:szCs w:val="21"/>
+        </w:rPr>
+        <w:t>;</w:t>
+      </w:r>
+      <w:r>
+        <w:rPr>
+          <w:rFonts w:ascii="Helvetica" w:eastAsia="新細明體" w:hAnsi="Helvetica" w:cs="Helvetica"/>
+          <w:color w:val="FF0000"/>
+          <w:kern w:val="0"/>
+          <w:sz w:val="21"/>
+          <w:szCs w:val="21"/>
+        </w:rPr>
+        <w:br/>
+        <w:t xml:space="preserve">    </w:t>
+      </w:r>
+      <w:proofErr w:type="spellStart"/>
+      <w:r>
+        <w:rPr>
+          <w:rFonts w:ascii="Helvetica" w:eastAsia="新細明體" w:hAnsi="Helvetica" w:cs="Helvetica"/>
+          <w:color w:val="FF0000"/>
+          <w:kern w:val="0"/>
+          <w:sz w:val="21"/>
+          <w:szCs w:val="21"/>
+        </w:rPr>
+        <w:t>ifstream</w:t>
+      </w:r>
+      <w:proofErr w:type="spellEnd"/>
+      <w:r>
+        <w:rPr>
+          <w:rFonts w:ascii="Helvetica" w:eastAsia="新細明體" w:hAnsi="Helvetica" w:cs="Helvetica"/>
+          <w:color w:val="FF0000"/>
+          <w:kern w:val="0"/>
+          <w:sz w:val="21"/>
+          <w:szCs w:val="21"/>
+        </w:rPr>
+        <w:t xml:space="preserve"> in("test.dat");</w:t>
+      </w:r>
+      <w:r>
+        <w:rPr>
+          <w:rFonts w:ascii="Helvetica" w:eastAsia="新細明體" w:hAnsi="Helvetica" w:cs="Helvetica"/>
+          <w:color w:val="FF0000"/>
+          <w:kern w:val="0"/>
+          <w:sz w:val="21"/>
+          <w:szCs w:val="21"/>
+        </w:rPr>
+        <w:br/>
+        <w:t xml:space="preserve">    </w:t>
+      </w:r>
+      <w:proofErr w:type="spellStart"/>
+      <w:r>
+        <w:rPr>
+          <w:rFonts w:ascii="Helvetica" w:eastAsia="新細明體" w:hAnsi="Helvetica" w:cs="Helvetica"/>
+          <w:color w:val="FF0000"/>
+          <w:kern w:val="0"/>
+          <w:sz w:val="21"/>
+          <w:szCs w:val="21"/>
+        </w:rPr>
+        <w:t>ofstream</w:t>
+      </w:r>
+      <w:proofErr w:type="spellEnd"/>
+      <w:r>
+        <w:rPr>
+          <w:rFonts w:ascii="Helvetica" w:eastAsia="新細明體" w:hAnsi="Helvetica" w:cs="Helvetica"/>
+          <w:color w:val="FF0000"/>
+          <w:kern w:val="0"/>
+          <w:sz w:val="21"/>
+          <w:szCs w:val="21"/>
+        </w:rPr>
+        <w:t xml:space="preserve"> out("final.dat");</w:t>
+      </w:r>
+      <w:r>
+        <w:rPr>
+          <w:rFonts w:ascii="Helvetica" w:eastAsia="新細明體" w:hAnsi="Helvetica" w:cs="Helvetica"/>
+          <w:color w:val="FF0000"/>
+          <w:kern w:val="0"/>
+          <w:sz w:val="21"/>
+          <w:szCs w:val="21"/>
+        </w:rPr>
+        <w:br/>
+        <w:t xml:space="preserve">    </w:t>
+      </w:r>
+      <w:proofErr w:type="spellStart"/>
+      <w:r>
+        <w:rPr>
+          <w:rFonts w:ascii="Helvetica" w:eastAsia="新細明體" w:hAnsi="Helvetica" w:cs="Helvetica"/>
+          <w:color w:val="FF0000"/>
+          <w:kern w:val="0"/>
+          <w:sz w:val="21"/>
+          <w:szCs w:val="21"/>
+        </w:rPr>
+        <w:t>cin</w:t>
+      </w:r>
+      <w:proofErr w:type="spellEnd"/>
+      <w:r>
+        <w:rPr>
+          <w:rFonts w:ascii="Helvetica" w:eastAsia="新細明體" w:hAnsi="Helvetica" w:cs="Helvetica"/>
+          <w:color w:val="FF0000"/>
+          <w:kern w:val="0"/>
+          <w:sz w:val="21"/>
+          <w:szCs w:val="21"/>
+        </w:rPr>
+        <w:t>&gt;&gt;</w:t>
+      </w:r>
+      <w:proofErr w:type="spellStart"/>
+      <w:r>
+        <w:rPr>
+          <w:rFonts w:ascii="Helvetica" w:eastAsia="新細明體" w:hAnsi="Helvetica" w:cs="Helvetica"/>
+          <w:color w:val="FF0000"/>
+          <w:kern w:val="0"/>
+          <w:sz w:val="21"/>
+          <w:szCs w:val="21"/>
+        </w:rPr>
+        <w:t>mary</w:t>
+      </w:r>
+      <w:proofErr w:type="spellEnd"/>
+      <w:r>
+        <w:rPr>
+          <w:rFonts w:ascii="Helvetica" w:eastAsia="新細明體" w:hAnsi="Helvetica" w:cs="Helvetica"/>
+          <w:color w:val="FF0000"/>
+          <w:kern w:val="0"/>
+          <w:sz w:val="21"/>
+          <w:szCs w:val="21"/>
+        </w:rPr>
+        <w:t>;</w:t>
+      </w:r>
+      <w:r>
+        <w:rPr>
+          <w:rFonts w:ascii="Helvetica" w:eastAsia="新細明體" w:hAnsi="Helvetica" w:cs="Helvetica"/>
+          <w:color w:val="FF0000"/>
+          <w:kern w:val="0"/>
+          <w:sz w:val="21"/>
+          <w:szCs w:val="21"/>
+        </w:rPr>
+        <w:br/>
+        <w:t xml:space="preserve">    </w:t>
+      </w:r>
+      <w:proofErr w:type="spellStart"/>
+      <w:r>
+        <w:rPr>
+          <w:rFonts w:ascii="Helvetica" w:eastAsia="新細明體" w:hAnsi="Helvetica" w:cs="Helvetica"/>
+          <w:color w:val="FF0000"/>
+          <w:kern w:val="0"/>
+          <w:sz w:val="21"/>
+          <w:szCs w:val="21"/>
+        </w:rPr>
+        <w:t>cout</w:t>
+      </w:r>
+      <w:proofErr w:type="spellEnd"/>
+      <w:r>
+        <w:rPr>
+          <w:rFonts w:ascii="Helvetica" w:eastAsia="新細明體" w:hAnsi="Helvetica" w:cs="Helvetica"/>
+          <w:color w:val="FF0000"/>
+          <w:kern w:val="0"/>
+          <w:sz w:val="21"/>
+          <w:szCs w:val="21"/>
+        </w:rPr>
+        <w:t>&lt;&lt;</w:t>
+      </w:r>
+      <w:proofErr w:type="spellStart"/>
+      <w:r>
+        <w:rPr>
+          <w:rFonts w:ascii="Helvetica" w:eastAsia="新細明體" w:hAnsi="Helvetica" w:cs="Helvetica"/>
+          <w:color w:val="FF0000"/>
+          <w:kern w:val="0"/>
+          <w:sz w:val="21"/>
+          <w:szCs w:val="21"/>
+        </w:rPr>
+        <w:t>mary</w:t>
+      </w:r>
+      <w:proofErr w:type="spellEnd"/>
+      <w:r>
+        <w:rPr>
+          <w:rFonts w:ascii="Helvetica" w:eastAsia="新細明體" w:hAnsi="Helvetica" w:cs="Helvetica"/>
+          <w:color w:val="FF0000"/>
+          <w:kern w:val="0"/>
+          <w:sz w:val="21"/>
+          <w:szCs w:val="21"/>
+        </w:rPr>
+        <w:t>;</w:t>
+      </w:r>
+      <w:r>
+        <w:rPr>
+          <w:rFonts w:ascii="Helvetica" w:eastAsia="新細明體" w:hAnsi="Helvetica" w:cs="Helvetica"/>
+          <w:color w:val="FF0000"/>
+          <w:kern w:val="0"/>
+          <w:sz w:val="21"/>
+          <w:szCs w:val="21"/>
+        </w:rPr>
+        <w:br/>
+        <w:t>    in&gt;&gt;tom;</w:t>
+      </w:r>
+      <w:r>
+        <w:rPr>
+          <w:rFonts w:ascii="Helvetica" w:eastAsia="新細明體" w:hAnsi="Helvetica" w:cs="Helvetica"/>
+          <w:color w:val="FF0000"/>
+          <w:kern w:val="0"/>
+          <w:sz w:val="21"/>
+          <w:szCs w:val="21"/>
+        </w:rPr>
+        <w:br/>
+        <w:t xml:space="preserve">    </w:t>
+      </w:r>
+      <w:proofErr w:type="spellStart"/>
+      <w:r>
+        <w:rPr>
+          <w:rFonts w:ascii="Helvetica" w:eastAsia="新細明體" w:hAnsi="Helvetica" w:cs="Helvetica"/>
+          <w:color w:val="FF0000"/>
+          <w:kern w:val="0"/>
+          <w:sz w:val="21"/>
+          <w:szCs w:val="21"/>
+        </w:rPr>
+        <w:t>cout</w:t>
+      </w:r>
+      <w:proofErr w:type="spellEnd"/>
+      <w:r>
+        <w:rPr>
+          <w:rFonts w:ascii="Helvetica" w:eastAsia="新細明體" w:hAnsi="Helvetica" w:cs="Helvetica"/>
+          <w:color w:val="FF0000"/>
+          <w:kern w:val="0"/>
+          <w:sz w:val="21"/>
+          <w:szCs w:val="21"/>
+        </w:rPr>
+        <w:t>&lt;&lt;tom&lt;&lt;</w:t>
+      </w:r>
+      <w:proofErr w:type="spellStart"/>
+      <w:r>
+        <w:rPr>
+          <w:rFonts w:ascii="Helvetica" w:eastAsia="新細明體" w:hAnsi="Helvetica" w:cs="Helvetica"/>
+          <w:color w:val="FF0000"/>
+          <w:kern w:val="0"/>
+          <w:sz w:val="21"/>
+          <w:szCs w:val="21"/>
+        </w:rPr>
+        <w:t>endl</w:t>
+      </w:r>
+      <w:proofErr w:type="spellEnd"/>
+      <w:r>
+        <w:rPr>
+          <w:rFonts w:ascii="Helvetica" w:eastAsia="新細明體" w:hAnsi="Helvetica" w:cs="Helvetica"/>
+          <w:color w:val="FF0000"/>
+          <w:kern w:val="0"/>
+          <w:sz w:val="21"/>
+          <w:szCs w:val="21"/>
+        </w:rPr>
+        <w:t>;</w:t>
+      </w:r>
+      <w:r>
+        <w:rPr>
+          <w:rFonts w:ascii="Helvetica" w:eastAsia="新細明體" w:hAnsi="Helvetica" w:cs="Helvetica"/>
+          <w:color w:val="FF0000"/>
+          <w:kern w:val="0"/>
+          <w:sz w:val="21"/>
+          <w:szCs w:val="21"/>
+        </w:rPr>
+        <w:br/>
+        <w:t>    out&lt;&lt;</w:t>
+      </w:r>
+      <w:proofErr w:type="spellStart"/>
+      <w:r>
+        <w:rPr>
+          <w:rFonts w:ascii="Helvetica" w:eastAsia="新細明體" w:hAnsi="Helvetica" w:cs="Helvetica"/>
+          <w:color w:val="FF0000"/>
+          <w:kern w:val="0"/>
+          <w:sz w:val="21"/>
+          <w:szCs w:val="21"/>
+        </w:rPr>
+        <w:t>peter+tom+mary</w:t>
+      </w:r>
+      <w:proofErr w:type="spellEnd"/>
+      <w:r>
+        <w:rPr>
+          <w:rFonts w:ascii="Helvetica" w:eastAsia="新細明體" w:hAnsi="Helvetica" w:cs="Helvetica"/>
+          <w:color w:val="FF0000"/>
+          <w:kern w:val="0"/>
+          <w:sz w:val="21"/>
+          <w:szCs w:val="21"/>
+        </w:rPr>
+        <w:t>;</w:t>
+      </w:r>
+      <w:r>
+        <w:rPr>
+          <w:rFonts w:ascii="Helvetica" w:eastAsia="新細明體" w:hAnsi="Helvetica" w:cs="Helvetica"/>
+          <w:color w:val="333333"/>
+          <w:kern w:val="0"/>
+          <w:sz w:val="21"/>
+          <w:szCs w:val="21"/>
+        </w:rPr>
+        <w:br/>
+      </w:r>
+      <w:r>
+        <w:rPr>
+          <w:rFonts w:ascii="Helvetica" w:eastAsia="新細明體" w:hAnsi="Helvetica" w:cs="Helvetica"/>
+          <w:color w:val="333333"/>
+          <w:kern w:val="0"/>
+          <w:sz w:val="21"/>
+          <w:szCs w:val="21"/>
+        </w:rPr>
+        <w:br/>
+      </w:r>
+      <w:r>
+        <w:rPr>
+          <w:rFonts w:ascii="Helvetica" w:eastAsia="新細明體" w:hAnsi="Helvetica" w:cs="Helvetica"/>
+          <w:color w:val="333333"/>
+          <w:kern w:val="0"/>
+          <w:sz w:val="21"/>
+          <w:szCs w:val="21"/>
+        </w:rPr>
+        <w:lastRenderedPageBreak/>
+        <w:t>    return 0;</w:t>
+      </w:r>
+      <w:r>
+        <w:rPr>
+          <w:rFonts w:ascii="Helvetica" w:eastAsia="新細明體" w:hAnsi="Helvetica" w:cs="Helvetica"/>
+          <w:color w:val="333333"/>
+          <w:kern w:val="0"/>
+          <w:sz w:val="21"/>
+          <w:szCs w:val="21"/>
+        </w:rPr>
+        <w:br/>
+        <w:t>}</w:t>
+      </w:r>
+    </w:p>
+    <w:p>
+      <w:pPr>
+        <w:tabs>
+          <w:tab w:val="left" w:pos="1630"/>
+        </w:tabs>
+      </w:pPr>
+    </w:p>
     <w:p>
       <w:pPr>
         <w:pStyle w:val="a5"/>
@@ -204,6 +1342,9 @@
           <w:numId w:val="1"/>
         </w:numPr>
         <w:ind w:leftChars="0"/>
+        <w:rPr>
+          <w:rFonts w:hint="eastAsia"/>
+        </w:rPr>
       </w:pPr>
       <w:r>
         <w:rPr>
@@ -214,9 +1355,1511 @@
     </w:p>
     <w:p>
       <w:pPr>
-        <w:pStyle w:val="a5"/>
-        <w:ind w:leftChars="0"/>
-      </w:pPr>
+        <w:widowControl/>
+        <w:shd w:val="clear" w:color="auto" w:fill="1E1E1E"/>
+        <w:spacing w:line="360" w:lineRule="atLeast"/>
+        <w:rPr>
+          <w:rFonts w:ascii="Consolas" w:eastAsia="新細明體" w:hAnsi="Consolas" w:cs="新細明體"/>
+          <w:color w:val="DADADA"/>
+          <w:kern w:val="0"/>
+          <w:sz w:val="27"/>
+          <w:szCs w:val="27"/>
+        </w:rPr>
+      </w:pPr>
+      <w:r>
+        <w:rPr>
+          <w:rFonts w:ascii="Consolas" w:eastAsia="新細明體" w:hAnsi="Consolas" w:cs="新細明體"/>
+          <w:color w:val="B4B4B4"/>
+          <w:kern w:val="0"/>
+          <w:sz w:val="27"/>
+          <w:szCs w:val="27"/>
+        </w:rPr>
+        <w:t>#</w:t>
+      </w:r>
+      <w:r>
+        <w:rPr>
+          <w:rFonts w:ascii="Consolas" w:eastAsia="新細明體" w:hAnsi="Consolas" w:cs="新細明體"/>
+          <w:color w:val="9A9A9A"/>
+          <w:kern w:val="0"/>
+          <w:sz w:val="27"/>
+          <w:szCs w:val="27"/>
+        </w:rPr>
+        <w:t>include</w:t>
+      </w:r>
+      <w:r>
+        <w:rPr>
+          <w:rFonts w:ascii="Consolas" w:eastAsia="新細明體" w:hAnsi="Consolas" w:cs="新細明體"/>
+          <w:color w:val="C8C8C8"/>
+          <w:kern w:val="0"/>
+          <w:sz w:val="27"/>
+          <w:szCs w:val="27"/>
+        </w:rPr>
+        <w:t xml:space="preserve"> </w:t>
+      </w:r>
+      <w:r>
+        <w:rPr>
+          <w:rFonts w:ascii="Consolas" w:eastAsia="新細明體" w:hAnsi="Consolas" w:cs="新細明體"/>
+          <w:color w:val="E8C9BB"/>
+          <w:kern w:val="0"/>
+          <w:sz w:val="27"/>
+          <w:szCs w:val="27"/>
+        </w:rPr>
+        <w:t>&lt;</w:t>
+      </w:r>
+      <w:r>
+        <w:rPr>
+          <w:rFonts w:ascii="Consolas" w:eastAsia="新細明體" w:hAnsi="Consolas" w:cs="新細明體"/>
+          <w:color w:val="CE9178"/>
+          <w:kern w:val="0"/>
+          <w:sz w:val="27"/>
+          <w:szCs w:val="27"/>
+        </w:rPr>
+        <w:t>iostream</w:t>
+      </w:r>
+      <w:r>
+        <w:rPr>
+          <w:rFonts w:ascii="Consolas" w:eastAsia="新細明體" w:hAnsi="Consolas" w:cs="新細明體"/>
+          <w:color w:val="E8C9BB"/>
+          <w:kern w:val="0"/>
+          <w:sz w:val="27"/>
+          <w:szCs w:val="27"/>
+        </w:rPr>
+        <w:t>&gt;</w:t>
+      </w:r>
+    </w:p>
+    <w:p>
+      <w:pPr>
+        <w:widowControl/>
+        <w:shd w:val="clear" w:color="auto" w:fill="1E1E1E"/>
+        <w:spacing w:line="360" w:lineRule="atLeast"/>
+        <w:rPr>
+          <w:rFonts w:ascii="Consolas" w:eastAsia="新細明體" w:hAnsi="Consolas" w:cs="新細明體"/>
+          <w:color w:val="DADADA"/>
+          <w:kern w:val="0"/>
+          <w:sz w:val="27"/>
+          <w:szCs w:val="27"/>
+        </w:rPr>
+      </w:pPr>
+      <w:r>
+        <w:rPr>
+          <w:rFonts w:ascii="Consolas" w:eastAsia="新細明體" w:hAnsi="Consolas" w:cs="新細明體"/>
+          <w:color w:val="B4B4B4"/>
+          <w:kern w:val="0"/>
+          <w:sz w:val="27"/>
+          <w:szCs w:val="27"/>
+        </w:rPr>
+        <w:t>#</w:t>
+      </w:r>
+      <w:r>
+        <w:rPr>
+          <w:rFonts w:ascii="Consolas" w:eastAsia="新細明體" w:hAnsi="Consolas" w:cs="新細明體"/>
+          <w:color w:val="9A9A9A"/>
+          <w:kern w:val="0"/>
+          <w:sz w:val="27"/>
+          <w:szCs w:val="27"/>
+        </w:rPr>
+        <w:t>include</w:t>
+      </w:r>
+      <w:r>
+        <w:rPr>
+          <w:rFonts w:ascii="Consolas" w:eastAsia="新細明體" w:hAnsi="Consolas" w:cs="新細明體"/>
+          <w:color w:val="C8C8C8"/>
+          <w:kern w:val="0"/>
+          <w:sz w:val="27"/>
+          <w:szCs w:val="27"/>
+        </w:rPr>
+        <w:t xml:space="preserve"> </w:t>
+      </w:r>
+      <w:r>
+        <w:rPr>
+          <w:rFonts w:ascii="Consolas" w:eastAsia="新細明體" w:hAnsi="Consolas" w:cs="新細明體"/>
+          <w:color w:val="E8C9BB"/>
+          <w:kern w:val="0"/>
+          <w:sz w:val="27"/>
+          <w:szCs w:val="27"/>
+        </w:rPr>
+        <w:t>&lt;</w:t>
+      </w:r>
+      <w:proofErr w:type="spellStart"/>
+      <w:r>
+        <w:rPr>
+          <w:rFonts w:ascii="Consolas" w:eastAsia="新細明體" w:hAnsi="Consolas" w:cs="新細明體"/>
+          <w:color w:val="CE9178"/>
+          <w:kern w:val="0"/>
+          <w:sz w:val="27"/>
+          <w:szCs w:val="27"/>
+        </w:rPr>
+        <w:t>fstream</w:t>
+      </w:r>
+      <w:proofErr w:type="spellEnd"/>
+      <w:r>
+        <w:rPr>
+          <w:rFonts w:ascii="Consolas" w:eastAsia="新細明體" w:hAnsi="Consolas" w:cs="新細明體"/>
+          <w:color w:val="E8C9BB"/>
+          <w:kern w:val="0"/>
+          <w:sz w:val="27"/>
+          <w:szCs w:val="27"/>
+        </w:rPr>
+        <w:t>&gt;</w:t>
+      </w:r>
+    </w:p>
+    <w:p>
+      <w:pPr>
+        <w:widowControl/>
+        <w:shd w:val="clear" w:color="auto" w:fill="1E1E1E"/>
+        <w:spacing w:line="360" w:lineRule="atLeast"/>
+        <w:rPr>
+          <w:rFonts w:ascii="Consolas" w:eastAsia="新細明體" w:hAnsi="Consolas" w:cs="新細明體"/>
+          <w:color w:val="DADADA"/>
+          <w:kern w:val="0"/>
+          <w:sz w:val="27"/>
+          <w:szCs w:val="27"/>
+        </w:rPr>
+      </w:pPr>
+      <w:r>
+        <w:rPr>
+          <w:rFonts w:ascii="Consolas" w:eastAsia="新細明體" w:hAnsi="Consolas" w:cs="新細明體"/>
+          <w:color w:val="B4B4B4"/>
+          <w:kern w:val="0"/>
+          <w:sz w:val="27"/>
+          <w:szCs w:val="27"/>
+        </w:rPr>
+        <w:t>#</w:t>
+      </w:r>
+      <w:r>
+        <w:rPr>
+          <w:rFonts w:ascii="Consolas" w:eastAsia="新細明體" w:hAnsi="Consolas" w:cs="新細明體"/>
+          <w:color w:val="9A9A9A"/>
+          <w:kern w:val="0"/>
+          <w:sz w:val="27"/>
+          <w:szCs w:val="27"/>
+        </w:rPr>
+        <w:t>include</w:t>
+      </w:r>
+      <w:r>
+        <w:rPr>
+          <w:rFonts w:ascii="Consolas" w:eastAsia="新細明體" w:hAnsi="Consolas" w:cs="新細明體"/>
+          <w:color w:val="C8C8C8"/>
+          <w:kern w:val="0"/>
+          <w:sz w:val="27"/>
+          <w:szCs w:val="27"/>
+        </w:rPr>
+        <w:t xml:space="preserve"> </w:t>
+      </w:r>
+      <w:r>
+        <w:rPr>
+          <w:rFonts w:ascii="Consolas" w:eastAsia="新細明體" w:hAnsi="Consolas" w:cs="新細明體"/>
+          <w:color w:val="E8C9BB"/>
+          <w:kern w:val="0"/>
+          <w:sz w:val="27"/>
+          <w:szCs w:val="27"/>
+        </w:rPr>
+        <w:t>"</w:t>
+      </w:r>
+      <w:proofErr w:type="spellStart"/>
+      <w:r>
+        <w:rPr>
+          <w:rFonts w:ascii="Consolas" w:eastAsia="新細明體" w:hAnsi="Consolas" w:cs="新細明體"/>
+          <w:color w:val="CE9178"/>
+          <w:kern w:val="0"/>
+          <w:sz w:val="27"/>
+          <w:szCs w:val="27"/>
+        </w:rPr>
+        <w:t>score.h</w:t>
+      </w:r>
+      <w:proofErr w:type="spellEnd"/>
+      <w:r>
+        <w:rPr>
+          <w:rFonts w:ascii="Consolas" w:eastAsia="新細明體" w:hAnsi="Consolas" w:cs="新細明體"/>
+          <w:color w:val="E8C9BB"/>
+          <w:kern w:val="0"/>
+          <w:sz w:val="27"/>
+          <w:szCs w:val="27"/>
+        </w:rPr>
+        <w:t>"</w:t>
+      </w:r>
+    </w:p>
+    <w:p>
+      <w:pPr>
+        <w:widowControl/>
+        <w:shd w:val="clear" w:color="auto" w:fill="1E1E1E"/>
+        <w:spacing w:line="360" w:lineRule="atLeast"/>
+        <w:rPr>
+          <w:rFonts w:ascii="Consolas" w:eastAsia="新細明體" w:hAnsi="Consolas" w:cs="新細明體"/>
+          <w:color w:val="DADADA"/>
+          <w:kern w:val="0"/>
+          <w:sz w:val="27"/>
+          <w:szCs w:val="27"/>
+        </w:rPr>
+      </w:pPr>
+    </w:p>
+    <w:p>
+      <w:pPr>
+        <w:widowControl/>
+        <w:shd w:val="clear" w:color="auto" w:fill="1E1E1E"/>
+        <w:spacing w:line="360" w:lineRule="atLeast"/>
+        <w:rPr>
+          <w:rFonts w:ascii="Consolas" w:eastAsia="新細明體" w:hAnsi="Consolas" w:cs="新細明體"/>
+          <w:color w:val="DADADA"/>
+          <w:kern w:val="0"/>
+          <w:sz w:val="27"/>
+          <w:szCs w:val="27"/>
+        </w:rPr>
+      </w:pPr>
+      <w:r>
+        <w:rPr>
+          <w:rFonts w:ascii="Consolas" w:eastAsia="新細明體" w:hAnsi="Consolas" w:cs="新細明體"/>
+          <w:color w:val="569CD6"/>
+          <w:kern w:val="0"/>
+          <w:sz w:val="27"/>
+          <w:szCs w:val="27"/>
+        </w:rPr>
+        <w:t>using</w:t>
+      </w:r>
+      <w:r>
+        <w:rPr>
+          <w:rFonts w:ascii="Consolas" w:eastAsia="新細明體" w:hAnsi="Consolas" w:cs="新細明體"/>
+          <w:color w:val="DADADA"/>
+          <w:kern w:val="0"/>
+          <w:sz w:val="27"/>
+          <w:szCs w:val="27"/>
+        </w:rPr>
+        <w:t xml:space="preserve"> </w:t>
+      </w:r>
+      <w:r>
+        <w:rPr>
+          <w:rFonts w:ascii="Consolas" w:eastAsia="新細明體" w:hAnsi="Consolas" w:cs="新細明體"/>
+          <w:color w:val="569CD6"/>
+          <w:kern w:val="0"/>
+          <w:sz w:val="27"/>
+          <w:szCs w:val="27"/>
+        </w:rPr>
+        <w:t>namespace</w:t>
+      </w:r>
+      <w:r>
+        <w:rPr>
+          <w:rFonts w:ascii="Consolas" w:eastAsia="新細明體" w:hAnsi="Consolas" w:cs="新細明體"/>
+          <w:color w:val="DADADA"/>
+          <w:kern w:val="0"/>
+          <w:sz w:val="27"/>
+          <w:szCs w:val="27"/>
+        </w:rPr>
+        <w:t xml:space="preserve"> </w:t>
+      </w:r>
+      <w:proofErr w:type="gramStart"/>
+      <w:r>
+        <w:rPr>
+          <w:rFonts w:ascii="Consolas" w:eastAsia="新細明體" w:hAnsi="Consolas" w:cs="新細明體"/>
+          <w:color w:val="C8C8C8"/>
+          <w:kern w:val="0"/>
+          <w:sz w:val="27"/>
+          <w:szCs w:val="27"/>
+        </w:rPr>
+        <w:t>std</w:t>
+      </w:r>
+      <w:r>
+        <w:rPr>
+          <w:rFonts w:ascii="Consolas" w:eastAsia="新細明體" w:hAnsi="Consolas" w:cs="新細明體"/>
+          <w:color w:val="B4B4B4"/>
+          <w:kern w:val="0"/>
+          <w:sz w:val="27"/>
+          <w:szCs w:val="27"/>
+        </w:rPr>
+        <w:t>;</w:t>
+      </w:r>
+      <w:proofErr w:type="gramEnd"/>
+    </w:p>
+    <w:p>
+      <w:pPr>
+        <w:widowControl/>
+        <w:shd w:val="clear" w:color="auto" w:fill="1E1E1E"/>
+        <w:spacing w:line="360" w:lineRule="atLeast"/>
+        <w:rPr>
+          <w:rFonts w:ascii="Consolas" w:eastAsia="新細明體" w:hAnsi="Consolas" w:cs="新細明體"/>
+          <w:color w:val="DADADA"/>
+          <w:kern w:val="0"/>
+          <w:sz w:val="27"/>
+          <w:szCs w:val="27"/>
+        </w:rPr>
+      </w:pPr>
+    </w:p>
+    <w:p>
+      <w:pPr>
+        <w:widowControl/>
+        <w:shd w:val="clear" w:color="auto" w:fill="1E1E1E"/>
+        <w:spacing w:line="360" w:lineRule="atLeast"/>
+        <w:rPr>
+          <w:rFonts w:ascii="Consolas" w:eastAsia="新細明體" w:hAnsi="Consolas" w:cs="新細明體"/>
+          <w:color w:val="DADADA"/>
+          <w:kern w:val="0"/>
+          <w:sz w:val="27"/>
+          <w:szCs w:val="27"/>
+        </w:rPr>
+      </w:pPr>
+      <w:r>
+        <w:rPr>
+          <w:rFonts w:ascii="Consolas" w:eastAsia="新細明體" w:hAnsi="Consolas" w:cs="新細明體"/>
+          <w:color w:val="569CD6"/>
+          <w:kern w:val="0"/>
+          <w:sz w:val="27"/>
+          <w:szCs w:val="27"/>
+        </w:rPr>
+        <w:t>int</w:t>
+      </w:r>
+      <w:r>
+        <w:rPr>
+          <w:rFonts w:ascii="Consolas" w:eastAsia="新細明體" w:hAnsi="Consolas" w:cs="新細明體"/>
+          <w:color w:val="DADADA"/>
+          <w:kern w:val="0"/>
+          <w:sz w:val="27"/>
+          <w:szCs w:val="27"/>
+        </w:rPr>
+        <w:t xml:space="preserve"> </w:t>
+      </w:r>
+      <w:proofErr w:type="gramStart"/>
+      <w:r>
+        <w:rPr>
+          <w:rFonts w:ascii="Consolas" w:eastAsia="新細明體" w:hAnsi="Consolas" w:cs="新細明體"/>
+          <w:color w:val="DCDCAA"/>
+          <w:kern w:val="0"/>
+          <w:sz w:val="27"/>
+          <w:szCs w:val="27"/>
+        </w:rPr>
+        <w:t>main</w:t>
+      </w:r>
+      <w:r>
+        <w:rPr>
+          <w:rFonts w:ascii="Consolas" w:eastAsia="新細明體" w:hAnsi="Consolas" w:cs="新細明體"/>
+          <w:color w:val="B4B4B4"/>
+          <w:kern w:val="0"/>
+          <w:sz w:val="27"/>
+          <w:szCs w:val="27"/>
+        </w:rPr>
+        <w:t>(</w:t>
+      </w:r>
+      <w:proofErr w:type="gramEnd"/>
+      <w:r>
+        <w:rPr>
+          <w:rFonts w:ascii="Consolas" w:eastAsia="新細明體" w:hAnsi="Consolas" w:cs="新細明體"/>
+          <w:color w:val="569CD6"/>
+          <w:kern w:val="0"/>
+          <w:sz w:val="27"/>
+          <w:szCs w:val="27"/>
+        </w:rPr>
+        <w:t>int</w:t>
+      </w:r>
+      <w:r>
+        <w:rPr>
+          <w:rFonts w:ascii="Consolas" w:eastAsia="新細明體" w:hAnsi="Consolas" w:cs="新細明體"/>
+          <w:color w:val="DADADA"/>
+          <w:kern w:val="0"/>
+          <w:sz w:val="27"/>
+          <w:szCs w:val="27"/>
+        </w:rPr>
+        <w:t xml:space="preserve"> </w:t>
+      </w:r>
+      <w:proofErr w:type="spellStart"/>
+      <w:r>
+        <w:rPr>
+          <w:rFonts w:ascii="Consolas" w:eastAsia="新細明體" w:hAnsi="Consolas" w:cs="新細明體"/>
+          <w:color w:val="9A9A9A"/>
+          <w:kern w:val="0"/>
+          <w:sz w:val="27"/>
+          <w:szCs w:val="27"/>
+        </w:rPr>
+        <w:t>argc</w:t>
+      </w:r>
+      <w:proofErr w:type="spellEnd"/>
+      <w:r>
+        <w:rPr>
+          <w:rFonts w:ascii="Consolas" w:eastAsia="新細明體" w:hAnsi="Consolas" w:cs="新細明體"/>
+          <w:color w:val="B4B4B4"/>
+          <w:kern w:val="0"/>
+          <w:sz w:val="27"/>
+          <w:szCs w:val="27"/>
+        </w:rPr>
+        <w:t>,</w:t>
+      </w:r>
+      <w:r>
+        <w:rPr>
+          <w:rFonts w:ascii="Consolas" w:eastAsia="新細明體" w:hAnsi="Consolas" w:cs="新細明體"/>
+          <w:color w:val="DADADA"/>
+          <w:kern w:val="0"/>
+          <w:sz w:val="27"/>
+          <w:szCs w:val="27"/>
+        </w:rPr>
+        <w:t xml:space="preserve"> </w:t>
+      </w:r>
+      <w:r>
+        <w:rPr>
+          <w:rFonts w:ascii="Consolas" w:eastAsia="新細明體" w:hAnsi="Consolas" w:cs="新細明體"/>
+          <w:color w:val="569CD6"/>
+          <w:kern w:val="0"/>
+          <w:sz w:val="27"/>
+          <w:szCs w:val="27"/>
+        </w:rPr>
+        <w:t>char</w:t>
+      </w:r>
+      <w:r>
+        <w:rPr>
+          <w:rFonts w:ascii="Consolas" w:eastAsia="新細明體" w:hAnsi="Consolas" w:cs="新細明體"/>
+          <w:color w:val="DADADA"/>
+          <w:kern w:val="0"/>
+          <w:sz w:val="27"/>
+          <w:szCs w:val="27"/>
+        </w:rPr>
+        <w:t xml:space="preserve"> </w:t>
+      </w:r>
+      <w:r>
+        <w:rPr>
+          <w:rFonts w:ascii="Consolas" w:eastAsia="新細明體" w:hAnsi="Consolas" w:cs="新細明體"/>
+          <w:color w:val="B4B4B4"/>
+          <w:kern w:val="0"/>
+          <w:sz w:val="27"/>
+          <w:szCs w:val="27"/>
+        </w:rPr>
+        <w:t>**</w:t>
+      </w:r>
+      <w:proofErr w:type="spellStart"/>
+      <w:r>
+        <w:rPr>
+          <w:rFonts w:ascii="Consolas" w:eastAsia="新細明體" w:hAnsi="Consolas" w:cs="新細明體"/>
+          <w:color w:val="9A9A9A"/>
+          <w:kern w:val="0"/>
+          <w:sz w:val="27"/>
+          <w:szCs w:val="27"/>
+        </w:rPr>
+        <w:t>argv</w:t>
+      </w:r>
+      <w:proofErr w:type="spellEnd"/>
+      <w:r>
+        <w:rPr>
+          <w:rFonts w:ascii="Consolas" w:eastAsia="新細明體" w:hAnsi="Consolas" w:cs="新細明體"/>
+          <w:color w:val="B4B4B4"/>
+          <w:kern w:val="0"/>
+          <w:sz w:val="27"/>
+          <w:szCs w:val="27"/>
+        </w:rPr>
+        <w:t>)</w:t>
+      </w:r>
+    </w:p>
+    <w:p>
+      <w:pPr>
+        <w:widowControl/>
+        <w:shd w:val="clear" w:color="auto" w:fill="1E1E1E"/>
+        <w:spacing w:line="360" w:lineRule="atLeast"/>
+        <w:rPr>
+          <w:rFonts w:ascii="Consolas" w:eastAsia="新細明體" w:hAnsi="Consolas" w:cs="新細明體"/>
+          <w:color w:val="DADADA"/>
+          <w:kern w:val="0"/>
+          <w:sz w:val="27"/>
+          <w:szCs w:val="27"/>
+        </w:rPr>
+      </w:pPr>
+      <w:r>
+        <w:rPr>
+          <w:rFonts w:ascii="Consolas" w:eastAsia="新細明體" w:hAnsi="Consolas" w:cs="新細明體"/>
+          <w:color w:val="B4B4B4"/>
+          <w:kern w:val="0"/>
+          <w:sz w:val="27"/>
+          <w:szCs w:val="27"/>
+        </w:rPr>
+        <w:t>{</w:t>
+      </w:r>
+    </w:p>
+    <w:p>
+      <w:pPr>
+        <w:widowControl/>
+        <w:shd w:val="clear" w:color="auto" w:fill="1E1E1E"/>
+        <w:spacing w:line="360" w:lineRule="atLeast"/>
+        <w:rPr>
+          <w:rFonts w:ascii="Consolas" w:eastAsia="新細明體" w:hAnsi="Consolas" w:cs="新細明體"/>
+          <w:color w:val="DADADA"/>
+          <w:kern w:val="0"/>
+          <w:sz w:val="27"/>
+          <w:szCs w:val="27"/>
+        </w:rPr>
+      </w:pPr>
+      <w:r>
+        <w:rPr>
+          <w:rFonts w:ascii="Consolas" w:eastAsia="新細明體" w:hAnsi="Consolas" w:cs="新細明體"/>
+          <w:color w:val="DADADA"/>
+          <w:kern w:val="0"/>
+          <w:sz w:val="27"/>
+          <w:szCs w:val="27"/>
+        </w:rPr>
+        <w:t> </w:t>
+      </w:r>
+      <w:r>
+        <w:rPr>
+          <w:rFonts w:ascii="Consolas" w:eastAsia="新細明體" w:hAnsi="Consolas" w:cs="新細明體"/>
+          <w:color w:val="4EC9B0"/>
+          <w:kern w:val="0"/>
+          <w:sz w:val="27"/>
+          <w:szCs w:val="27"/>
+        </w:rPr>
+        <w:t>score</w:t>
+      </w:r>
+      <w:r>
+        <w:rPr>
+          <w:rFonts w:ascii="Consolas" w:eastAsia="新細明體" w:hAnsi="Consolas" w:cs="新細明體"/>
+          <w:color w:val="DADADA"/>
+          <w:kern w:val="0"/>
+          <w:sz w:val="27"/>
+          <w:szCs w:val="27"/>
+        </w:rPr>
+        <w:t xml:space="preserve"> </w:t>
+      </w:r>
+      <w:proofErr w:type="gramStart"/>
+      <w:r>
+        <w:rPr>
+          <w:rFonts w:ascii="Consolas" w:eastAsia="新細明體" w:hAnsi="Consolas" w:cs="新細明體"/>
+          <w:color w:val="9CDCFE"/>
+          <w:kern w:val="0"/>
+          <w:sz w:val="27"/>
+          <w:szCs w:val="27"/>
+        </w:rPr>
+        <w:t>peter</w:t>
+      </w:r>
+      <w:r>
+        <w:rPr>
+          <w:rFonts w:ascii="Consolas" w:eastAsia="新細明體" w:hAnsi="Consolas" w:cs="新細明體"/>
+          <w:color w:val="B4B4B4"/>
+          <w:kern w:val="0"/>
+          <w:sz w:val="27"/>
+          <w:szCs w:val="27"/>
+        </w:rPr>
+        <w:t>(</w:t>
+      </w:r>
+      <w:proofErr w:type="gramEnd"/>
+      <w:r>
+        <w:rPr>
+          <w:rFonts w:ascii="Consolas" w:eastAsia="新細明體" w:hAnsi="Consolas" w:cs="新細明體"/>
+          <w:color w:val="B5CEA8"/>
+          <w:kern w:val="0"/>
+          <w:sz w:val="27"/>
+          <w:szCs w:val="27"/>
+        </w:rPr>
+        <w:t>70</w:t>
+      </w:r>
+      <w:r>
+        <w:rPr>
+          <w:rFonts w:ascii="Consolas" w:eastAsia="新細明體" w:hAnsi="Consolas" w:cs="新細明體"/>
+          <w:color w:val="B4B4B4"/>
+          <w:kern w:val="0"/>
+          <w:sz w:val="27"/>
+          <w:szCs w:val="27"/>
+        </w:rPr>
+        <w:t>,</w:t>
+      </w:r>
+      <w:r>
+        <w:rPr>
+          <w:rFonts w:ascii="Consolas" w:eastAsia="新細明體" w:hAnsi="Consolas" w:cs="新細明體"/>
+          <w:color w:val="B5CEA8"/>
+          <w:kern w:val="0"/>
+          <w:sz w:val="27"/>
+          <w:szCs w:val="27"/>
+        </w:rPr>
+        <w:t>65</w:t>
+      </w:r>
+      <w:r>
+        <w:rPr>
+          <w:rFonts w:ascii="Consolas" w:eastAsia="新細明體" w:hAnsi="Consolas" w:cs="新細明體"/>
+          <w:color w:val="B4B4B4"/>
+          <w:kern w:val="0"/>
+          <w:sz w:val="27"/>
+          <w:szCs w:val="27"/>
+        </w:rPr>
+        <w:t>),</w:t>
+      </w:r>
+      <w:proofErr w:type="spellStart"/>
+      <w:r>
+        <w:rPr>
+          <w:rFonts w:ascii="Consolas" w:eastAsia="新細明體" w:hAnsi="Consolas" w:cs="新細明體"/>
+          <w:color w:val="9CDCFE"/>
+          <w:kern w:val="0"/>
+          <w:sz w:val="27"/>
+          <w:szCs w:val="27"/>
+        </w:rPr>
+        <w:t>mary</w:t>
+      </w:r>
+      <w:r>
+        <w:rPr>
+          <w:rFonts w:ascii="Consolas" w:eastAsia="新細明體" w:hAnsi="Consolas" w:cs="新細明體"/>
+          <w:color w:val="B4B4B4"/>
+          <w:kern w:val="0"/>
+          <w:sz w:val="27"/>
+          <w:szCs w:val="27"/>
+        </w:rPr>
+        <w:t>,</w:t>
+      </w:r>
+      <w:r>
+        <w:rPr>
+          <w:rFonts w:ascii="Consolas" w:eastAsia="新細明體" w:hAnsi="Consolas" w:cs="新細明體"/>
+          <w:color w:val="9CDCFE"/>
+          <w:kern w:val="0"/>
+          <w:sz w:val="27"/>
+          <w:szCs w:val="27"/>
+        </w:rPr>
+        <w:t>tom</w:t>
+      </w:r>
+      <w:proofErr w:type="spellEnd"/>
+      <w:r>
+        <w:rPr>
+          <w:rFonts w:ascii="Consolas" w:eastAsia="新細明體" w:hAnsi="Consolas" w:cs="新細明體"/>
+          <w:color w:val="B4B4B4"/>
+          <w:kern w:val="0"/>
+          <w:sz w:val="27"/>
+          <w:szCs w:val="27"/>
+        </w:rPr>
+        <w:t>;</w:t>
+      </w:r>
+    </w:p>
+    <w:p>
+      <w:pPr>
+        <w:widowControl/>
+        <w:shd w:val="clear" w:color="auto" w:fill="1E1E1E"/>
+        <w:spacing w:line="360" w:lineRule="atLeast"/>
+        <w:rPr>
+          <w:rFonts w:ascii="Consolas" w:eastAsia="新細明體" w:hAnsi="Consolas" w:cs="新細明體"/>
+          <w:color w:val="DADADA"/>
+          <w:kern w:val="0"/>
+          <w:sz w:val="27"/>
+          <w:szCs w:val="27"/>
+        </w:rPr>
+      </w:pPr>
+      <w:r>
+        <w:rPr>
+          <w:rFonts w:ascii="Consolas" w:eastAsia="新細明體" w:hAnsi="Consolas" w:cs="新細明體"/>
+          <w:color w:val="DADADA"/>
+          <w:kern w:val="0"/>
+          <w:sz w:val="27"/>
+          <w:szCs w:val="27"/>
+        </w:rPr>
+        <w:t xml:space="preserve">    </w:t>
+      </w:r>
+      <w:proofErr w:type="spellStart"/>
+      <w:r>
+        <w:rPr>
+          <w:rFonts w:ascii="Consolas" w:eastAsia="新細明體" w:hAnsi="Consolas" w:cs="新細明體"/>
+          <w:color w:val="4EC9B0"/>
+          <w:kern w:val="0"/>
+          <w:sz w:val="27"/>
+          <w:szCs w:val="27"/>
+        </w:rPr>
+        <w:t>ifstream</w:t>
+      </w:r>
+      <w:proofErr w:type="spellEnd"/>
+      <w:r>
+        <w:rPr>
+          <w:rFonts w:ascii="Consolas" w:eastAsia="新細明體" w:hAnsi="Consolas" w:cs="新細明體"/>
+          <w:color w:val="DADADA"/>
+          <w:kern w:val="0"/>
+          <w:sz w:val="27"/>
+          <w:szCs w:val="27"/>
+        </w:rPr>
+        <w:t xml:space="preserve"> </w:t>
+      </w:r>
+      <w:r>
+        <w:rPr>
+          <w:rFonts w:ascii="Consolas" w:eastAsia="新細明體" w:hAnsi="Consolas" w:cs="新細明體"/>
+          <w:color w:val="9CDCFE"/>
+          <w:kern w:val="0"/>
+          <w:sz w:val="27"/>
+          <w:szCs w:val="27"/>
+        </w:rPr>
+        <w:t>in</w:t>
+      </w:r>
+      <w:r>
+        <w:rPr>
+          <w:rFonts w:ascii="Consolas" w:eastAsia="新細明體" w:hAnsi="Consolas" w:cs="新細明體"/>
+          <w:color w:val="B4B4B4"/>
+          <w:kern w:val="0"/>
+          <w:sz w:val="27"/>
+          <w:szCs w:val="27"/>
+        </w:rPr>
+        <w:t>(</w:t>
+      </w:r>
+      <w:r>
+        <w:rPr>
+          <w:rFonts w:ascii="Consolas" w:eastAsia="新細明體" w:hAnsi="Consolas" w:cs="新細明體"/>
+          <w:color w:val="E8C9BB"/>
+          <w:kern w:val="0"/>
+          <w:sz w:val="27"/>
+          <w:szCs w:val="27"/>
+        </w:rPr>
+        <w:t>"</w:t>
+      </w:r>
+      <w:r>
+        <w:rPr>
+          <w:rFonts w:ascii="Consolas" w:eastAsia="新細明體" w:hAnsi="Consolas" w:cs="新細明體"/>
+          <w:color w:val="CE9178"/>
+          <w:kern w:val="0"/>
+          <w:sz w:val="27"/>
+          <w:szCs w:val="27"/>
+        </w:rPr>
+        <w:t>test.dat</w:t>
+      </w:r>
+      <w:r>
+        <w:rPr>
+          <w:rFonts w:ascii="Consolas" w:eastAsia="新細明體" w:hAnsi="Consolas" w:cs="新細明體"/>
+          <w:color w:val="E8C9BB"/>
+          <w:kern w:val="0"/>
+          <w:sz w:val="27"/>
+          <w:szCs w:val="27"/>
+        </w:rPr>
+        <w:t>"</w:t>
+      </w:r>
+      <w:proofErr w:type="gramStart"/>
+      <w:r>
+        <w:rPr>
+          <w:rFonts w:ascii="Consolas" w:eastAsia="新細明體" w:hAnsi="Consolas" w:cs="新細明體"/>
+          <w:color w:val="B4B4B4"/>
+          <w:kern w:val="0"/>
+          <w:sz w:val="27"/>
+          <w:szCs w:val="27"/>
+        </w:rPr>
+        <w:t>);</w:t>
+      </w:r>
+      <w:proofErr w:type="gramEnd"/>
+    </w:p>
+    <w:p>
+      <w:pPr>
+        <w:widowControl/>
+        <w:shd w:val="clear" w:color="auto" w:fill="1E1E1E"/>
+        <w:spacing w:line="360" w:lineRule="atLeast"/>
+        <w:rPr>
+          <w:rFonts w:ascii="Consolas" w:eastAsia="新細明體" w:hAnsi="Consolas" w:cs="新細明體"/>
+          <w:color w:val="DADADA"/>
+          <w:kern w:val="0"/>
+          <w:sz w:val="27"/>
+          <w:szCs w:val="27"/>
+        </w:rPr>
+      </w:pPr>
+      <w:r>
+        <w:rPr>
+          <w:rFonts w:ascii="Consolas" w:eastAsia="新細明體" w:hAnsi="Consolas" w:cs="新細明體"/>
+          <w:color w:val="DADADA"/>
+          <w:kern w:val="0"/>
+          <w:sz w:val="27"/>
+          <w:szCs w:val="27"/>
+        </w:rPr>
+        <w:t xml:space="preserve">    </w:t>
+      </w:r>
+      <w:proofErr w:type="spellStart"/>
+      <w:r>
+        <w:rPr>
+          <w:rFonts w:ascii="Consolas" w:eastAsia="新細明體" w:hAnsi="Consolas" w:cs="新細明體"/>
+          <w:color w:val="4EC9B0"/>
+          <w:kern w:val="0"/>
+          <w:sz w:val="27"/>
+          <w:szCs w:val="27"/>
+        </w:rPr>
+        <w:t>ofstream</w:t>
+      </w:r>
+      <w:proofErr w:type="spellEnd"/>
+      <w:r>
+        <w:rPr>
+          <w:rFonts w:ascii="Consolas" w:eastAsia="新細明體" w:hAnsi="Consolas" w:cs="新細明體"/>
+          <w:color w:val="DADADA"/>
+          <w:kern w:val="0"/>
+          <w:sz w:val="27"/>
+          <w:szCs w:val="27"/>
+        </w:rPr>
+        <w:t xml:space="preserve"> </w:t>
+      </w:r>
+      <w:r>
+        <w:rPr>
+          <w:rFonts w:ascii="Consolas" w:eastAsia="新細明體" w:hAnsi="Consolas" w:cs="新細明體"/>
+          <w:color w:val="9CDCFE"/>
+          <w:kern w:val="0"/>
+          <w:sz w:val="27"/>
+          <w:szCs w:val="27"/>
+        </w:rPr>
+        <w:t>out</w:t>
+      </w:r>
+      <w:r>
+        <w:rPr>
+          <w:rFonts w:ascii="Consolas" w:eastAsia="新細明體" w:hAnsi="Consolas" w:cs="新細明體"/>
+          <w:color w:val="B4B4B4"/>
+          <w:kern w:val="0"/>
+          <w:sz w:val="27"/>
+          <w:szCs w:val="27"/>
+        </w:rPr>
+        <w:t>(</w:t>
+      </w:r>
+      <w:r>
+        <w:rPr>
+          <w:rFonts w:ascii="Consolas" w:eastAsia="新細明體" w:hAnsi="Consolas" w:cs="新細明體"/>
+          <w:color w:val="E8C9BB"/>
+          <w:kern w:val="0"/>
+          <w:sz w:val="27"/>
+          <w:szCs w:val="27"/>
+        </w:rPr>
+        <w:t>"</w:t>
+      </w:r>
+      <w:r>
+        <w:rPr>
+          <w:rFonts w:ascii="Consolas" w:eastAsia="新細明體" w:hAnsi="Consolas" w:cs="新細明體"/>
+          <w:color w:val="CE9178"/>
+          <w:kern w:val="0"/>
+          <w:sz w:val="27"/>
+          <w:szCs w:val="27"/>
+        </w:rPr>
+        <w:t>final.dat</w:t>
+      </w:r>
+      <w:r>
+        <w:rPr>
+          <w:rFonts w:ascii="Consolas" w:eastAsia="新細明體" w:hAnsi="Consolas" w:cs="新細明體"/>
+          <w:color w:val="E8C9BB"/>
+          <w:kern w:val="0"/>
+          <w:sz w:val="27"/>
+          <w:szCs w:val="27"/>
+        </w:rPr>
+        <w:t>"</w:t>
+      </w:r>
+      <w:proofErr w:type="gramStart"/>
+      <w:r>
+        <w:rPr>
+          <w:rFonts w:ascii="Consolas" w:eastAsia="新細明體" w:hAnsi="Consolas" w:cs="新細明體"/>
+          <w:color w:val="B4B4B4"/>
+          <w:kern w:val="0"/>
+          <w:sz w:val="27"/>
+          <w:szCs w:val="27"/>
+        </w:rPr>
+        <w:t>);</w:t>
+      </w:r>
+      <w:proofErr w:type="gramEnd"/>
+    </w:p>
+    <w:p>
+      <w:pPr>
+        <w:widowControl/>
+        <w:shd w:val="clear" w:color="auto" w:fill="1E1E1E"/>
+        <w:spacing w:line="360" w:lineRule="atLeast"/>
+        <w:rPr>
+          <w:rFonts w:ascii="Consolas" w:eastAsia="新細明體" w:hAnsi="Consolas" w:cs="新細明體"/>
+          <w:color w:val="DADADA"/>
+          <w:kern w:val="0"/>
+          <w:sz w:val="27"/>
+          <w:szCs w:val="27"/>
+        </w:rPr>
+      </w:pPr>
+      <w:r>
+        <w:rPr>
+          <w:rFonts w:ascii="Consolas" w:eastAsia="新細明體" w:hAnsi="Consolas" w:cs="新細明體"/>
+          <w:color w:val="DADADA"/>
+          <w:kern w:val="0"/>
+          <w:sz w:val="27"/>
+          <w:szCs w:val="27"/>
+        </w:rPr>
+        <w:t xml:space="preserve">    </w:t>
+      </w:r>
+      <w:proofErr w:type="spellStart"/>
+      <w:r>
+        <w:rPr>
+          <w:rFonts w:ascii="Consolas" w:eastAsia="新細明體" w:hAnsi="Consolas" w:cs="新細明體"/>
+          <w:color w:val="C8C8C8"/>
+          <w:kern w:val="0"/>
+          <w:sz w:val="27"/>
+          <w:szCs w:val="27"/>
+        </w:rPr>
+        <w:t>cin</w:t>
+      </w:r>
+      <w:proofErr w:type="spellEnd"/>
+      <w:r>
+        <w:rPr>
+          <w:rFonts w:ascii="Consolas" w:eastAsia="新細明體" w:hAnsi="Consolas" w:cs="新細明體"/>
+          <w:color w:val="B4B4B4"/>
+          <w:kern w:val="0"/>
+          <w:sz w:val="27"/>
+          <w:szCs w:val="27"/>
+        </w:rPr>
+        <w:t>&gt;&gt;</w:t>
+      </w:r>
+      <w:proofErr w:type="spellStart"/>
+      <w:proofErr w:type="gramStart"/>
+      <w:r>
+        <w:rPr>
+          <w:rFonts w:ascii="Consolas" w:eastAsia="新細明體" w:hAnsi="Consolas" w:cs="新細明體"/>
+          <w:color w:val="9CDCFE"/>
+          <w:kern w:val="0"/>
+          <w:sz w:val="27"/>
+          <w:szCs w:val="27"/>
+        </w:rPr>
+        <w:t>mary</w:t>
+      </w:r>
+      <w:proofErr w:type="spellEnd"/>
+      <w:r>
+        <w:rPr>
+          <w:rFonts w:ascii="Consolas" w:eastAsia="新細明體" w:hAnsi="Consolas" w:cs="新細明體"/>
+          <w:color w:val="B4B4B4"/>
+          <w:kern w:val="0"/>
+          <w:sz w:val="27"/>
+          <w:szCs w:val="27"/>
+        </w:rPr>
+        <w:t>;</w:t>
+      </w:r>
+      <w:proofErr w:type="gramEnd"/>
+    </w:p>
+    <w:p>
+      <w:pPr>
+        <w:widowControl/>
+        <w:shd w:val="clear" w:color="auto" w:fill="1E1E1E"/>
+        <w:spacing w:line="360" w:lineRule="atLeast"/>
+        <w:rPr>
+          <w:rFonts w:ascii="Consolas" w:eastAsia="新細明體" w:hAnsi="Consolas" w:cs="新細明體"/>
+          <w:color w:val="DADADA"/>
+          <w:kern w:val="0"/>
+          <w:sz w:val="27"/>
+          <w:szCs w:val="27"/>
+        </w:rPr>
+      </w:pPr>
+      <w:r>
+        <w:rPr>
+          <w:rFonts w:ascii="Consolas" w:eastAsia="新細明體" w:hAnsi="Consolas" w:cs="新細明體"/>
+          <w:color w:val="DADADA"/>
+          <w:kern w:val="0"/>
+          <w:sz w:val="27"/>
+          <w:szCs w:val="27"/>
+        </w:rPr>
+        <w:t xml:space="preserve">    </w:t>
+      </w:r>
+      <w:proofErr w:type="spellStart"/>
+      <w:r>
+        <w:rPr>
+          <w:rFonts w:ascii="Consolas" w:eastAsia="新細明體" w:hAnsi="Consolas" w:cs="新細明體"/>
+          <w:color w:val="C8C8C8"/>
+          <w:kern w:val="0"/>
+          <w:sz w:val="27"/>
+          <w:szCs w:val="27"/>
+        </w:rPr>
+        <w:t>cout</w:t>
+      </w:r>
+      <w:proofErr w:type="spellEnd"/>
+      <w:r>
+        <w:rPr>
+          <w:rFonts w:ascii="Consolas" w:eastAsia="新細明體" w:hAnsi="Consolas" w:cs="新細明體"/>
+          <w:color w:val="B4B4B4"/>
+          <w:kern w:val="0"/>
+          <w:sz w:val="27"/>
+          <w:szCs w:val="27"/>
+        </w:rPr>
+        <w:t>&lt;&lt;</w:t>
+      </w:r>
+      <w:proofErr w:type="spellStart"/>
+      <w:proofErr w:type="gramStart"/>
+      <w:r>
+        <w:rPr>
+          <w:rFonts w:ascii="Consolas" w:eastAsia="新細明體" w:hAnsi="Consolas" w:cs="新細明體"/>
+          <w:color w:val="9CDCFE"/>
+          <w:kern w:val="0"/>
+          <w:sz w:val="27"/>
+          <w:szCs w:val="27"/>
+        </w:rPr>
+        <w:t>mary</w:t>
+      </w:r>
+      <w:proofErr w:type="spellEnd"/>
+      <w:r>
+        <w:rPr>
+          <w:rFonts w:ascii="Consolas" w:eastAsia="新細明體" w:hAnsi="Consolas" w:cs="新細明體"/>
+          <w:color w:val="B4B4B4"/>
+          <w:kern w:val="0"/>
+          <w:sz w:val="27"/>
+          <w:szCs w:val="27"/>
+        </w:rPr>
+        <w:t>;</w:t>
+      </w:r>
+      <w:proofErr w:type="gramEnd"/>
+    </w:p>
+    <w:p>
+      <w:pPr>
+        <w:widowControl/>
+        <w:shd w:val="clear" w:color="auto" w:fill="1E1E1E"/>
+        <w:spacing w:line="360" w:lineRule="atLeast"/>
+        <w:rPr>
+          <w:rFonts w:ascii="Consolas" w:eastAsia="新細明體" w:hAnsi="Consolas" w:cs="新細明體"/>
+          <w:color w:val="DADADA"/>
+          <w:kern w:val="0"/>
+          <w:sz w:val="27"/>
+          <w:szCs w:val="27"/>
+        </w:rPr>
+      </w:pPr>
+      <w:r>
+        <w:rPr>
+          <w:rFonts w:ascii="Consolas" w:eastAsia="新細明體" w:hAnsi="Consolas" w:cs="新細明體"/>
+          <w:color w:val="DADADA"/>
+          <w:kern w:val="0"/>
+          <w:sz w:val="27"/>
+          <w:szCs w:val="27"/>
+        </w:rPr>
+        <w:t xml:space="preserve">    </w:t>
+      </w:r>
+      <w:r>
+        <w:rPr>
+          <w:rFonts w:ascii="Consolas" w:eastAsia="新細明體" w:hAnsi="Consolas" w:cs="新細明體"/>
+          <w:color w:val="9CDCFE"/>
+          <w:kern w:val="0"/>
+          <w:sz w:val="27"/>
+          <w:szCs w:val="27"/>
+        </w:rPr>
+        <w:t>in</w:t>
+      </w:r>
+      <w:r>
+        <w:rPr>
+          <w:rFonts w:ascii="Consolas" w:eastAsia="新細明體" w:hAnsi="Consolas" w:cs="新細明體"/>
+          <w:color w:val="B4B4B4"/>
+          <w:kern w:val="0"/>
+          <w:sz w:val="27"/>
+          <w:szCs w:val="27"/>
+        </w:rPr>
+        <w:t>&gt;&gt;</w:t>
+      </w:r>
+      <w:proofErr w:type="gramStart"/>
+      <w:r>
+        <w:rPr>
+          <w:rFonts w:ascii="Consolas" w:eastAsia="新細明體" w:hAnsi="Consolas" w:cs="新細明體"/>
+          <w:color w:val="9CDCFE"/>
+          <w:kern w:val="0"/>
+          <w:sz w:val="27"/>
+          <w:szCs w:val="27"/>
+        </w:rPr>
+        <w:t>tom</w:t>
+      </w:r>
+      <w:r>
+        <w:rPr>
+          <w:rFonts w:ascii="Consolas" w:eastAsia="新細明體" w:hAnsi="Consolas" w:cs="新細明體"/>
+          <w:color w:val="B4B4B4"/>
+          <w:kern w:val="0"/>
+          <w:sz w:val="27"/>
+          <w:szCs w:val="27"/>
+        </w:rPr>
+        <w:t>;</w:t>
+      </w:r>
+      <w:proofErr w:type="gramEnd"/>
+    </w:p>
+    <w:p>
+      <w:pPr>
+        <w:widowControl/>
+        <w:shd w:val="clear" w:color="auto" w:fill="1E1E1E"/>
+        <w:spacing w:line="360" w:lineRule="atLeast"/>
+        <w:rPr>
+          <w:rFonts w:ascii="Consolas" w:eastAsia="新細明體" w:hAnsi="Consolas" w:cs="新細明體"/>
+          <w:color w:val="DADADA"/>
+          <w:kern w:val="0"/>
+          <w:sz w:val="27"/>
+          <w:szCs w:val="27"/>
+        </w:rPr>
+      </w:pPr>
+      <w:r>
+        <w:rPr>
+          <w:rFonts w:ascii="Consolas" w:eastAsia="新細明體" w:hAnsi="Consolas" w:cs="新細明體"/>
+          <w:color w:val="DADADA"/>
+          <w:kern w:val="0"/>
+          <w:sz w:val="27"/>
+          <w:szCs w:val="27"/>
+        </w:rPr>
+        <w:t xml:space="preserve">    </w:t>
+      </w:r>
+      <w:proofErr w:type="spellStart"/>
+      <w:r>
+        <w:rPr>
+          <w:rFonts w:ascii="Consolas" w:eastAsia="新細明體" w:hAnsi="Consolas" w:cs="新細明體"/>
+          <w:color w:val="C8C8C8"/>
+          <w:kern w:val="0"/>
+          <w:sz w:val="27"/>
+          <w:szCs w:val="27"/>
+        </w:rPr>
+        <w:t>cout</w:t>
+      </w:r>
+      <w:proofErr w:type="spellEnd"/>
+      <w:r>
+        <w:rPr>
+          <w:rFonts w:ascii="Consolas" w:eastAsia="新細明體" w:hAnsi="Consolas" w:cs="新細明體"/>
+          <w:color w:val="B4B4B4"/>
+          <w:kern w:val="0"/>
+          <w:sz w:val="27"/>
+          <w:szCs w:val="27"/>
+        </w:rPr>
+        <w:t>&lt;&lt;</w:t>
+      </w:r>
+      <w:r>
+        <w:rPr>
+          <w:rFonts w:ascii="Consolas" w:eastAsia="新細明體" w:hAnsi="Consolas" w:cs="新細明體"/>
+          <w:color w:val="9CDCFE"/>
+          <w:kern w:val="0"/>
+          <w:sz w:val="27"/>
+          <w:szCs w:val="27"/>
+        </w:rPr>
+        <w:t>tom</w:t>
+      </w:r>
+      <w:r>
+        <w:rPr>
+          <w:rFonts w:ascii="Consolas" w:eastAsia="新細明體" w:hAnsi="Consolas" w:cs="新細明體"/>
+          <w:color w:val="B4B4B4"/>
+          <w:kern w:val="0"/>
+          <w:sz w:val="27"/>
+          <w:szCs w:val="27"/>
+        </w:rPr>
+        <w:t>&lt;&lt;</w:t>
+      </w:r>
+      <w:proofErr w:type="spellStart"/>
+      <w:proofErr w:type="gramStart"/>
+      <w:r>
+        <w:rPr>
+          <w:rFonts w:ascii="Consolas" w:eastAsia="新細明體" w:hAnsi="Consolas" w:cs="新細明體"/>
+          <w:color w:val="DCDCAA"/>
+          <w:kern w:val="0"/>
+          <w:sz w:val="27"/>
+          <w:szCs w:val="27"/>
+        </w:rPr>
+        <w:t>endl</w:t>
+      </w:r>
+      <w:proofErr w:type="spellEnd"/>
+      <w:r>
+        <w:rPr>
+          <w:rFonts w:ascii="Consolas" w:eastAsia="新細明體" w:hAnsi="Consolas" w:cs="新細明體"/>
+          <w:color w:val="B4B4B4"/>
+          <w:kern w:val="0"/>
+          <w:sz w:val="27"/>
+          <w:szCs w:val="27"/>
+        </w:rPr>
+        <w:t>;</w:t>
+      </w:r>
+      <w:proofErr w:type="gramEnd"/>
+    </w:p>
+    <w:p>
+      <w:pPr>
+        <w:widowControl/>
+        <w:shd w:val="clear" w:color="auto" w:fill="1E1E1E"/>
+        <w:spacing w:line="360" w:lineRule="atLeast"/>
+        <w:rPr>
+          <w:rFonts w:ascii="Consolas" w:eastAsia="新細明體" w:hAnsi="Consolas" w:cs="新細明體"/>
+          <w:color w:val="DADADA"/>
+          <w:kern w:val="0"/>
+          <w:sz w:val="27"/>
+          <w:szCs w:val="27"/>
+        </w:rPr>
+      </w:pPr>
+      <w:r>
+        <w:rPr>
+          <w:rFonts w:ascii="Consolas" w:eastAsia="新細明體" w:hAnsi="Consolas" w:cs="新細明體"/>
+          <w:color w:val="DADADA"/>
+          <w:kern w:val="0"/>
+          <w:sz w:val="27"/>
+          <w:szCs w:val="27"/>
+        </w:rPr>
+        <w:t xml:space="preserve">    </w:t>
+      </w:r>
+      <w:r>
+        <w:rPr>
+          <w:rFonts w:ascii="Consolas" w:eastAsia="新細明體" w:hAnsi="Consolas" w:cs="新細明體"/>
+          <w:color w:val="9CDCFE"/>
+          <w:kern w:val="0"/>
+          <w:sz w:val="27"/>
+          <w:szCs w:val="27"/>
+        </w:rPr>
+        <w:t>out</w:t>
+      </w:r>
+      <w:r>
+        <w:rPr>
+          <w:rFonts w:ascii="Consolas" w:eastAsia="新細明體" w:hAnsi="Consolas" w:cs="新細明體"/>
+          <w:color w:val="B4B4B4"/>
+          <w:kern w:val="0"/>
+          <w:sz w:val="27"/>
+          <w:szCs w:val="27"/>
+        </w:rPr>
+        <w:t>&lt;&lt;</w:t>
+      </w:r>
+      <w:proofErr w:type="spellStart"/>
+      <w:r>
+        <w:rPr>
+          <w:rFonts w:ascii="Consolas" w:eastAsia="新細明體" w:hAnsi="Consolas" w:cs="新細明體"/>
+          <w:color w:val="9CDCFE"/>
+          <w:kern w:val="0"/>
+          <w:sz w:val="27"/>
+          <w:szCs w:val="27"/>
+        </w:rPr>
+        <w:t>peter</w:t>
+      </w:r>
+      <w:r>
+        <w:rPr>
+          <w:rFonts w:ascii="Consolas" w:eastAsia="新細明體" w:hAnsi="Consolas" w:cs="新細明體"/>
+          <w:color w:val="B4B4B4"/>
+          <w:kern w:val="0"/>
+          <w:sz w:val="27"/>
+          <w:szCs w:val="27"/>
+        </w:rPr>
+        <w:t>+</w:t>
+      </w:r>
+      <w:r>
+        <w:rPr>
+          <w:rFonts w:ascii="Consolas" w:eastAsia="新細明體" w:hAnsi="Consolas" w:cs="新細明體"/>
+          <w:color w:val="9CDCFE"/>
+          <w:kern w:val="0"/>
+          <w:sz w:val="27"/>
+          <w:szCs w:val="27"/>
+        </w:rPr>
+        <w:t>tom</w:t>
+      </w:r>
+      <w:r>
+        <w:rPr>
+          <w:rFonts w:ascii="Consolas" w:eastAsia="新細明體" w:hAnsi="Consolas" w:cs="新細明體"/>
+          <w:color w:val="B4B4B4"/>
+          <w:kern w:val="0"/>
+          <w:sz w:val="27"/>
+          <w:szCs w:val="27"/>
+        </w:rPr>
+        <w:t>+</w:t>
+      </w:r>
+      <w:proofErr w:type="gramStart"/>
+      <w:r>
+        <w:rPr>
+          <w:rFonts w:ascii="Consolas" w:eastAsia="新細明體" w:hAnsi="Consolas" w:cs="新細明體"/>
+          <w:color w:val="9CDCFE"/>
+          <w:kern w:val="0"/>
+          <w:sz w:val="27"/>
+          <w:szCs w:val="27"/>
+        </w:rPr>
+        <w:t>mary</w:t>
+      </w:r>
+      <w:proofErr w:type="spellEnd"/>
+      <w:r>
+        <w:rPr>
+          <w:rFonts w:ascii="Consolas" w:eastAsia="新細明體" w:hAnsi="Consolas" w:cs="新細明體"/>
+          <w:color w:val="B4B4B4"/>
+          <w:kern w:val="0"/>
+          <w:sz w:val="27"/>
+          <w:szCs w:val="27"/>
+        </w:rPr>
+        <w:t>;</w:t>
+      </w:r>
+      <w:proofErr w:type="gramEnd"/>
+    </w:p>
+    <w:p>
+      <w:pPr>
+        <w:widowControl/>
+        <w:shd w:val="clear" w:color="auto" w:fill="1E1E1E"/>
+        <w:spacing w:line="360" w:lineRule="atLeast"/>
+        <w:rPr>
+          <w:rFonts w:ascii="Consolas" w:eastAsia="新細明體" w:hAnsi="Consolas" w:cs="新細明體"/>
+          <w:color w:val="DADADA"/>
+          <w:kern w:val="0"/>
+          <w:sz w:val="27"/>
+          <w:szCs w:val="27"/>
+        </w:rPr>
+      </w:pPr>
+      <w:r>
+        <w:rPr>
+          <w:rFonts w:ascii="Consolas" w:eastAsia="新細明體" w:hAnsi="Consolas" w:cs="新細明體"/>
+          <w:color w:val="DADADA"/>
+          <w:kern w:val="0"/>
+          <w:sz w:val="27"/>
+          <w:szCs w:val="27"/>
+        </w:rPr>
+        <w:t xml:space="preserve">    </w:t>
+      </w:r>
+      <w:proofErr w:type="spellStart"/>
+      <w:proofErr w:type="gramStart"/>
+      <w:r>
+        <w:rPr>
+          <w:rFonts w:ascii="Consolas" w:eastAsia="新細明體" w:hAnsi="Consolas" w:cs="新細明體"/>
+          <w:color w:val="9CDCFE"/>
+          <w:kern w:val="0"/>
+          <w:sz w:val="27"/>
+          <w:szCs w:val="27"/>
+        </w:rPr>
+        <w:t>in</w:t>
+      </w:r>
+      <w:r>
+        <w:rPr>
+          <w:rFonts w:ascii="Consolas" w:eastAsia="新細明體" w:hAnsi="Consolas" w:cs="新細明體"/>
+          <w:color w:val="B4B4B4"/>
+          <w:kern w:val="0"/>
+          <w:sz w:val="27"/>
+          <w:szCs w:val="27"/>
+        </w:rPr>
+        <w:t>.</w:t>
+      </w:r>
+      <w:r>
+        <w:rPr>
+          <w:rFonts w:ascii="Consolas" w:eastAsia="新細明體" w:hAnsi="Consolas" w:cs="新細明體"/>
+          <w:color w:val="DCDCAA"/>
+          <w:kern w:val="0"/>
+          <w:sz w:val="27"/>
+          <w:szCs w:val="27"/>
+        </w:rPr>
+        <w:t>close</w:t>
+      </w:r>
+      <w:proofErr w:type="spellEnd"/>
+      <w:proofErr w:type="gramEnd"/>
+      <w:r>
+        <w:rPr>
+          <w:rFonts w:ascii="Consolas" w:eastAsia="新細明體" w:hAnsi="Consolas" w:cs="新細明體"/>
+          <w:color w:val="B4B4B4"/>
+          <w:kern w:val="0"/>
+          <w:sz w:val="27"/>
+          <w:szCs w:val="27"/>
+        </w:rPr>
+        <w:t>();</w:t>
+      </w:r>
+    </w:p>
+    <w:p>
+      <w:pPr>
+        <w:widowControl/>
+        <w:shd w:val="clear" w:color="auto" w:fill="1E1E1E"/>
+        <w:spacing w:line="360" w:lineRule="atLeast"/>
+        <w:rPr>
+          <w:rFonts w:ascii="Consolas" w:eastAsia="新細明體" w:hAnsi="Consolas" w:cs="新細明體"/>
+          <w:color w:val="DADADA"/>
+          <w:kern w:val="0"/>
+          <w:sz w:val="27"/>
+          <w:szCs w:val="27"/>
+        </w:rPr>
+      </w:pPr>
+      <w:r>
+        <w:rPr>
+          <w:rFonts w:ascii="Consolas" w:eastAsia="新細明體" w:hAnsi="Consolas" w:cs="新細明體"/>
+          <w:color w:val="DADADA"/>
+          <w:kern w:val="0"/>
+          <w:sz w:val="27"/>
+          <w:szCs w:val="27"/>
+        </w:rPr>
+        <w:t xml:space="preserve">    </w:t>
+      </w:r>
+      <w:proofErr w:type="spellStart"/>
+      <w:proofErr w:type="gramStart"/>
+      <w:r>
+        <w:rPr>
+          <w:rFonts w:ascii="Consolas" w:eastAsia="新細明體" w:hAnsi="Consolas" w:cs="新細明體"/>
+          <w:color w:val="9CDCFE"/>
+          <w:kern w:val="0"/>
+          <w:sz w:val="27"/>
+          <w:szCs w:val="27"/>
+        </w:rPr>
+        <w:t>out</w:t>
+      </w:r>
+      <w:r>
+        <w:rPr>
+          <w:rFonts w:ascii="Consolas" w:eastAsia="新細明體" w:hAnsi="Consolas" w:cs="新細明體"/>
+          <w:color w:val="B4B4B4"/>
+          <w:kern w:val="0"/>
+          <w:sz w:val="27"/>
+          <w:szCs w:val="27"/>
+        </w:rPr>
+        <w:t>.</w:t>
+      </w:r>
+      <w:r>
+        <w:rPr>
+          <w:rFonts w:ascii="Consolas" w:eastAsia="新細明體" w:hAnsi="Consolas" w:cs="新細明體"/>
+          <w:color w:val="DCDCAA"/>
+          <w:kern w:val="0"/>
+          <w:sz w:val="27"/>
+          <w:szCs w:val="27"/>
+        </w:rPr>
+        <w:t>close</w:t>
+      </w:r>
+      <w:proofErr w:type="spellEnd"/>
+      <w:proofErr w:type="gramEnd"/>
+      <w:r>
+        <w:rPr>
+          <w:rFonts w:ascii="Consolas" w:eastAsia="新細明體" w:hAnsi="Consolas" w:cs="新細明體"/>
+          <w:color w:val="B4B4B4"/>
+          <w:kern w:val="0"/>
+          <w:sz w:val="27"/>
+          <w:szCs w:val="27"/>
+        </w:rPr>
+        <w:t>();</w:t>
+      </w:r>
+    </w:p>
+    <w:p>
+      <w:pPr>
+        <w:widowControl/>
+        <w:shd w:val="clear" w:color="auto" w:fill="1E1E1E"/>
+        <w:spacing w:line="360" w:lineRule="atLeast"/>
+        <w:rPr>
+          <w:rFonts w:ascii="Consolas" w:eastAsia="新細明體" w:hAnsi="Consolas" w:cs="新細明體"/>
+          <w:color w:val="DADADA"/>
+          <w:kern w:val="0"/>
+          <w:sz w:val="27"/>
+          <w:szCs w:val="27"/>
+        </w:rPr>
+      </w:pPr>
+      <w:r>
+        <w:rPr>
+          <w:rFonts w:ascii="Consolas" w:eastAsia="新細明體" w:hAnsi="Consolas" w:cs="新細明體"/>
+          <w:color w:val="DADADA"/>
+          <w:kern w:val="0"/>
+          <w:sz w:val="27"/>
+          <w:szCs w:val="27"/>
+        </w:rPr>
+        <w:t xml:space="preserve">    </w:t>
+      </w:r>
+      <w:r>
+        <w:rPr>
+          <w:rFonts w:ascii="Consolas" w:eastAsia="新細明體" w:hAnsi="Consolas" w:cs="新細明體"/>
+          <w:color w:val="D8A0DF"/>
+          <w:kern w:val="0"/>
+          <w:sz w:val="27"/>
+          <w:szCs w:val="27"/>
+        </w:rPr>
+        <w:t>return</w:t>
+      </w:r>
+      <w:r>
+        <w:rPr>
+          <w:rFonts w:ascii="Consolas" w:eastAsia="新細明體" w:hAnsi="Consolas" w:cs="新細明體"/>
+          <w:color w:val="DADADA"/>
+          <w:kern w:val="0"/>
+          <w:sz w:val="27"/>
+          <w:szCs w:val="27"/>
+        </w:rPr>
+        <w:t xml:space="preserve"> </w:t>
+      </w:r>
+      <w:proofErr w:type="gramStart"/>
+      <w:r>
+        <w:rPr>
+          <w:rFonts w:ascii="Consolas" w:eastAsia="新細明體" w:hAnsi="Consolas" w:cs="新細明體"/>
+          <w:color w:val="B5CEA8"/>
+          <w:kern w:val="0"/>
+          <w:sz w:val="27"/>
+          <w:szCs w:val="27"/>
+        </w:rPr>
+        <w:t>0</w:t>
+      </w:r>
+      <w:r>
+        <w:rPr>
+          <w:rFonts w:ascii="Consolas" w:eastAsia="新細明體" w:hAnsi="Consolas" w:cs="新細明體"/>
+          <w:color w:val="B4B4B4"/>
+          <w:kern w:val="0"/>
+          <w:sz w:val="27"/>
+          <w:szCs w:val="27"/>
+        </w:rPr>
+        <w:t>;</w:t>
+      </w:r>
+      <w:proofErr w:type="gramEnd"/>
+    </w:p>
+    <w:p>
+      <w:pPr>
+        <w:widowControl/>
+        <w:shd w:val="clear" w:color="auto" w:fill="1E1E1E"/>
+        <w:spacing w:line="360" w:lineRule="atLeast"/>
+        <w:rPr>
+          <w:rFonts w:ascii="Consolas" w:eastAsia="新細明體" w:hAnsi="Consolas" w:cs="新細明體" w:hint="eastAsia"/>
+          <w:color w:val="DADADA"/>
+          <w:kern w:val="0"/>
+          <w:sz w:val="27"/>
+          <w:szCs w:val="27"/>
+        </w:rPr>
+      </w:pPr>
+      <w:r>
+        <w:rPr>
+          <w:rFonts w:ascii="Consolas" w:eastAsia="新細明體" w:hAnsi="Consolas" w:cs="新細明體"/>
+          <w:color w:val="B4B4B4"/>
+          <w:kern w:val="0"/>
+          <w:sz w:val="27"/>
+          <w:szCs w:val="27"/>
+        </w:rPr>
+        <w:t>}</w:t>
+      </w:r>
     </w:p>
     <w:p>
       <w:pPr>
@@ -238,9 +2881,6 @@
       <w:pPr>
         <w:pStyle w:val="a5"/>
         <w:ind w:leftChars="0"/>
-        <w:rPr>
-          <w:rFonts w:hint="eastAsia"/>
-        </w:rPr>
       </w:pPr>
       <w:r>
         <w:rPr>
@@ -265,7 +2905,95 @@
         <w:t>執行結果</w:t>
       </w:r>
     </w:p>
-    <w:p/>
+    <w:p>
+      <w:r>
+        <w:rPr>
+          <w:noProof/>
+        </w:rPr>
+        <w:drawing>
+          <wp:inline distT="0" distB="0" distL="0" distR="0" wp14:anchorId="7E7AF7A6" wp14:editId="16B4BB0E">
+            <wp:extent cx="3142857" cy="1104762"/>
+            <wp:effectExtent l="0" t="0" r="635" b="635"/>
+            <wp:docPr id="464276971" name="圖片 1" descr="一張含有 文字, 字型, 螢幕擷取畫面 的圖片&#10;&#10;自動產生的描述"/>
+            <wp:cNvGraphicFramePr>
+              <a:graphicFrameLocks xmlns:a="http://schemas.openxmlformats.org/drawingml/2006/main" noChangeAspect="1"/>
+            </wp:cNvGraphicFramePr>
+            <a:graphic xmlns:a="http://schemas.openxmlformats.org/drawingml/2006/main">
+              <a:graphicData uri="http://schemas.openxmlformats.org/drawingml/2006/picture">
+                <pic:pic xmlns:pic="http://schemas.openxmlformats.org/drawingml/2006/picture">
+                  <pic:nvPicPr>
+                    <pic:cNvPr id="464276971" name="圖片 1" descr="一張含有 文字, 字型, 螢幕擷取畫面 的圖片&#10;&#10;自動產生的描述"/>
+                    <pic:cNvPicPr/>
+                  </pic:nvPicPr>
+                  <pic:blipFill>
+                    <a:blip r:embed="rId7"/>
+                    <a:stretch>
+                      <a:fillRect/>
+                    </a:stretch>
+                  </pic:blipFill>
+                  <pic:spPr>
+                    <a:xfrm>
+                      <a:off x="0" y="0"/>
+                      <a:ext cx="3142857" cy="1104762"/>
+                    </a:xfrm>
+                    <a:prstGeom prst="rect">
+                      <a:avLst/>
+                    </a:prstGeom>
+                  </pic:spPr>
+                </pic:pic>
+              </a:graphicData>
+            </a:graphic>
+          </wp:inline>
+        </w:drawing>
+      </w:r>
+    </w:p>
+    <w:p>
+      <w:pPr>
+        <w:rPr>
+          <w:rFonts w:hint="eastAsia"/>
+        </w:rPr>
+      </w:pPr>
+      <w:r>
+        <w:rPr>
+          <w:noProof/>
+        </w:rPr>
+        <w:drawing>
+          <wp:inline distT="0" distB="0" distL="0" distR="0" wp14:anchorId="3E1D6A4D" wp14:editId="3916130E">
+            <wp:extent cx="4295238" cy="1142857"/>
+            <wp:effectExtent l="0" t="0" r="0" b="635"/>
+            <wp:docPr id="1418942234" name="圖片 1" descr="一張含有 文字, 字型, 螢幕擷取畫面 的圖片&#10;&#10;自動產生的描述"/>
+            <wp:cNvGraphicFramePr>
+              <a:graphicFrameLocks xmlns:a="http://schemas.openxmlformats.org/drawingml/2006/main" noChangeAspect="1"/>
+            </wp:cNvGraphicFramePr>
+            <a:graphic xmlns:a="http://schemas.openxmlformats.org/drawingml/2006/main">
+              <a:graphicData uri="http://schemas.openxmlformats.org/drawingml/2006/picture">
+                <pic:pic xmlns:pic="http://schemas.openxmlformats.org/drawingml/2006/picture">
+                  <pic:nvPicPr>
+                    <pic:cNvPr id="1418942234" name="圖片 1" descr="一張含有 文字, 字型, 螢幕擷取畫面 的圖片&#10;&#10;自動產生的描述"/>
+                    <pic:cNvPicPr/>
+                  </pic:nvPicPr>
+                  <pic:blipFill>
+                    <a:blip r:embed="rId8"/>
+                    <a:stretch>
+                      <a:fillRect/>
+                    </a:stretch>
+                  </pic:blipFill>
+                  <pic:spPr>
+                    <a:xfrm>
+                      <a:off x="0" y="0"/>
+                      <a:ext cx="4295238" cy="1142857"/>
+                    </a:xfrm>
+                    <a:prstGeom prst="rect">
+                      <a:avLst/>
+                    </a:prstGeom>
+                  </pic:spPr>
+                </pic:pic>
+              </a:graphicData>
+            </a:graphic>
+          </wp:inline>
+        </w:drawing>
+      </w:r>
+    </w:p>
     <w:sectPr>
       <w:pgSz w:w="11906" w:h="16838"/>
       <w:pgMar w:top="1440" w:right="1800" w:bottom="1440" w:left="1800" w:header="851" w:footer="992" w:gutter="0"/>
@@ -277,7 +3005,7 @@
 </file>
 
 <file path=word/endnotes.xml><?xml version="1.0" encoding="utf-8"?>
-<w:endnotes xmlns:wpc="http://schemas.microsoft.com/office/word/2010/wordprocessingCanvas" xmlns:cx="http://schemas.microsoft.com/office/drawing/2014/chartex" xmlns:cx1="http://schemas.microsoft.com/office/drawing/2015/9/8/chartex" xmlns:cx2="http://schemas.microsoft.com/office/drawing/2015/10/21/chartex" xmlns:cx3="http://schemas.microsoft.com/office/drawing/2016/5/9/chartex" xmlns:cx4="http://schemas.microsoft.com/office/drawing/2016/5/10/chartex" xmlns:cx5="http://schemas.microsoft.com/office/drawing/2016/5/11/chartex" xmlns:cx6="http://schemas.microsoft.com/office/drawing/2016/5/12/chartex" xmlns:cx7="http://schemas.microsoft.com/office/drawing/2016/5/13/chartex" xmlns:cx8="http://schemas.microsoft.com/office/drawing/2016/5/14/chartex" xmlns:mc="http://schemas.openxmlformats.org/markup-compatibility/2006" xmlns:aink="http://schemas.microsoft.com/office/drawing/2016/ink" xmlns:am3d="http://schemas.microsoft.com/office/drawing/2017/model3d" xmlns:o="urn:schemas-microsoft-com:office:office" xmlns:oel="http://schemas.microsoft.com/office/2019/extlst" xmlns:r="http://schemas.openxmlformats.org/officeDocument/2006/relationships" xmlns:m="http://schemas.openxmlformats.org/officeDocument/2006/math" xmlns:v="urn:schemas-microsoft-com:vml" xmlns:wp14="http://schemas.microsoft.com/office/word/2010/wordprocessingDrawing" xmlns:wp="http://schemas.openxmlformats.org/drawingml/2006/wordprocessingDrawing" xmlns:w10="urn:schemas-microsoft-com:office:word" xmlns:w="http://schemas.openxmlformats.org/wordprocessingml/2006/main" xmlns:w14="http://schemas.microsoft.com/office/word/2010/wordml" xmlns:w15="http://schemas.microsoft.com/office/word/2012/wordml" xmlns:w16cex="http://schemas.microsoft.com/office/word/2018/wordml/cex" xmlns:w16cid="http://schemas.microsoft.com/office/word/2016/wordml/cid" xmlns:w16="http://schemas.microsoft.com/office/word/2018/wordml" xmlns:w16sdtdh="http://schemas.microsoft.com/office/word/2020/wordml/sdtdatahash" xmlns:w16se="http://schemas.microsoft.com/office/word/2015/wordml/symex" xmlns:wpg="http://schemas.microsoft.com/office/word/2010/wordprocessingGroup" xmlns:wpi="http://schemas.microsoft.com/office/word/2010/wordprocessingInk" xmlns:wne="http://schemas.microsoft.com/office/word/2006/wordml" xmlns:wps="http://schemas.microsoft.com/office/word/2010/wordprocessingShape" mc:Ignorable="w14 w15 w16se w16cid w16 w16cex w16sdtdh wp14">
+<w:endnotes xmlns:wpc="http://schemas.microsoft.com/office/word/2010/wordprocessingCanvas" xmlns:cx="http://schemas.microsoft.com/office/drawing/2014/chartex" xmlns:cx1="http://schemas.microsoft.com/office/drawing/2015/9/8/chartex" xmlns:cx2="http://schemas.microsoft.com/office/drawing/2015/10/21/chartex" xmlns:cx3="http://schemas.microsoft.com/office/drawing/2016/5/9/chartex" xmlns:cx4="http://schemas.microsoft.com/office/drawing/2016/5/10/chartex" xmlns:cx5="http://schemas.microsoft.com/office/drawing/2016/5/11/chartex" xmlns:cx6="http://schemas.microsoft.com/office/drawing/2016/5/12/chartex" xmlns:cx7="http://schemas.microsoft.com/office/drawing/2016/5/13/chartex" xmlns:cx8="http://schemas.microsoft.com/office/drawing/2016/5/14/chartex" xmlns:mc="http://schemas.openxmlformats.org/markup-compatibility/2006" xmlns:aink="http://schemas.microsoft.com/office/drawing/2016/ink" xmlns:am3d="http://schemas.microsoft.com/office/drawing/2017/model3d" xmlns:o="urn:schemas-microsoft-com:office:office" xmlns:oel="http://schemas.microsoft.com/office/2019/extlst" xmlns:r="http://schemas.openxmlformats.org/officeDocument/2006/relationships" xmlns:m="http://schemas.openxmlformats.org/officeDocument/2006/math" xmlns:v="urn:schemas-microsoft-com:vml" xmlns:wp14="http://schemas.microsoft.com/office/word/2010/wordprocessingDrawing" xmlns:wp="http://schemas.openxmlformats.org/drawingml/2006/wordprocessingDrawing" xmlns:w10="urn:schemas-microsoft-com:office:word" xmlns:w="http://schemas.openxmlformats.org/wordprocessingml/2006/main" xmlns:w14="http://schemas.microsoft.com/office/word/2010/wordml" xmlns:w15="http://schemas.microsoft.com/office/word/2012/wordml" xmlns:w16cex="http://schemas.microsoft.com/office/word/2018/wordml/cex" xmlns:w16cid="http://schemas.microsoft.com/office/word/2016/wordml/cid" xmlns:w16="http://schemas.microsoft.com/office/word/2018/wordml" xmlns:w16du="http://schemas.microsoft.com/office/word/2023/wordml/word16du" xmlns:w16sdtdh="http://schemas.microsoft.com/office/word/2020/wordml/sdtdatahash" xmlns:w16se="http://schemas.microsoft.com/office/word/2015/wordml/symex" xmlns:wpg="http://schemas.microsoft.com/office/word/2010/wordprocessingGroup" xmlns:wpi="http://schemas.microsoft.com/office/word/2010/wordprocessingInk" xmlns:wne="http://schemas.microsoft.com/office/word/2006/wordml" xmlns:wps="http://schemas.microsoft.com/office/word/2010/wordprocessingShape" mc:Ignorable="w14 w15 w16se w16cid w16 w16cex w16sdtdh w16du wp14">
   <w:endnote w:type="separator" w:id="-1">
     <w:p>
       <w:r>
@@ -296,7 +3024,7 @@
 </file>
 
 <file path=word/footnotes.xml><?xml version="1.0" encoding="utf-8"?>
-<w:footnotes xmlns:wpc="http://schemas.microsoft.com/office/word/2010/wordprocessingCanvas" xmlns:cx="http://schemas.microsoft.com/office/drawing/2014/chartex" xmlns:cx1="http://schemas.microsoft.com/office/drawing/2015/9/8/chartex" xmlns:cx2="http://schemas.microsoft.com/office/drawing/2015/10/21/chartex" xmlns:cx3="http://schemas.microsoft.com/office/drawing/2016/5/9/chartex" xmlns:cx4="http://schemas.microsoft.com/office/drawing/2016/5/10/chartex" xmlns:cx5="http://schemas.microsoft.com/office/drawing/2016/5/11/chartex" xmlns:cx6="http://schemas.microsoft.com/office/drawing/2016/5/12/chartex" xmlns:cx7="http://schemas.microsoft.com/office/drawing/2016/5/13/chartex" xmlns:cx8="http://schemas.microsoft.com/office/drawing/2016/5/14/chartex" xmlns:mc="http://schemas.openxmlformats.org/markup-compatibility/2006" xmlns:aink="http://schemas.microsoft.com/office/drawing/2016/ink" xmlns:am3d="http://schemas.microsoft.com/office/drawing/2017/model3d" xmlns:o="urn:schemas-microsoft-com:office:office" xmlns:oel="http://schemas.microsoft.com/office/2019/extlst" xmlns:r="http://schemas.openxmlformats.org/officeDocument/2006/relationships" xmlns:m="http://schemas.openxmlformats.org/officeDocument/2006/math" xmlns:v="urn:schemas-microsoft-com:vml" xmlns:wp14="http://schemas.microsoft.com/office/word/2010/wordprocessingDrawing" xmlns:wp="http://schemas.openxmlformats.org/drawingml/2006/wordprocessingDrawing" xmlns:w10="urn:schemas-microsoft-com:office:word" xmlns:w="http://schemas.openxmlformats.org/wordprocessingml/2006/main" xmlns:w14="http://schemas.microsoft.com/office/word/2010/wordml" xmlns:w15="http://schemas.microsoft.com/office/word/2012/wordml" xmlns:w16cex="http://schemas.microsoft.com/office/word/2018/wordml/cex" xmlns:w16cid="http://schemas.microsoft.com/office/word/2016/wordml/cid" xmlns:w16="http://schemas.microsoft.com/office/word/2018/wordml" xmlns:w16sdtdh="http://schemas.microsoft.com/office/word/2020/wordml/sdtdatahash" xmlns:w16se="http://schemas.microsoft.com/office/word/2015/wordml/symex" xmlns:wpg="http://schemas.microsoft.com/office/word/2010/wordprocessingGroup" xmlns:wpi="http://schemas.microsoft.com/office/word/2010/wordprocessingInk" xmlns:wne="http://schemas.microsoft.com/office/word/2006/wordml" xmlns:wps="http://schemas.microsoft.com/office/word/2010/wordprocessingShape" mc:Ignorable="w14 w15 w16se w16cid w16 w16cex w16sdtdh wp14">
+<w:footnotes xmlns:wpc="http://schemas.microsoft.com/office/word/2010/wordprocessingCanvas" xmlns:cx="http://schemas.microsoft.com/office/drawing/2014/chartex" xmlns:cx1="http://schemas.microsoft.com/office/drawing/2015/9/8/chartex" xmlns:cx2="http://schemas.microsoft.com/office/drawing/2015/10/21/chartex" xmlns:cx3="http://schemas.microsoft.com/office/drawing/2016/5/9/chartex" xmlns:cx4="http://schemas.microsoft.com/office/drawing/2016/5/10/chartex" xmlns:cx5="http://schemas.microsoft.com/office/drawing/2016/5/11/chartex" xmlns:cx6="http://schemas.microsoft.com/office/drawing/2016/5/12/chartex" xmlns:cx7="http://schemas.microsoft.com/office/drawing/2016/5/13/chartex" xmlns:cx8="http://schemas.microsoft.com/office/drawing/2016/5/14/chartex" xmlns:mc="http://schemas.openxmlformats.org/markup-compatibility/2006" xmlns:aink="http://schemas.microsoft.com/office/drawing/2016/ink" xmlns:am3d="http://schemas.microsoft.com/office/drawing/2017/model3d" xmlns:o="urn:schemas-microsoft-com:office:office" xmlns:oel="http://schemas.microsoft.com/office/2019/extlst" xmlns:r="http://schemas.openxmlformats.org/officeDocument/2006/relationships" xmlns:m="http://schemas.openxmlformats.org/officeDocument/2006/math" xmlns:v="urn:schemas-microsoft-com:vml" xmlns:wp14="http://schemas.microsoft.com/office/word/2010/wordprocessingDrawing" xmlns:wp="http://schemas.openxmlformats.org/drawingml/2006/wordprocessingDrawing" xmlns:w10="urn:schemas-microsoft-com:office:word" xmlns:w="http://schemas.openxmlformats.org/wordprocessingml/2006/main" xmlns:w14="http://schemas.microsoft.com/office/word/2010/wordml" xmlns:w15="http://schemas.microsoft.com/office/word/2012/wordml" xmlns:w16cex="http://schemas.microsoft.com/office/word/2018/wordml/cex" xmlns:w16cid="http://schemas.microsoft.com/office/word/2016/wordml/cid" xmlns:w16="http://schemas.microsoft.com/office/word/2018/wordml" xmlns:w16du="http://schemas.microsoft.com/office/word/2023/wordml/word16du" xmlns:w16sdtdh="http://schemas.microsoft.com/office/word/2020/wordml/sdtdatahash" xmlns:w16se="http://schemas.microsoft.com/office/word/2015/wordml/symex" xmlns:wpg="http://schemas.microsoft.com/office/word/2010/wordprocessingGroup" xmlns:wpi="http://schemas.microsoft.com/office/word/2010/wordprocessingInk" xmlns:wne="http://schemas.microsoft.com/office/word/2006/wordml" xmlns:wps="http://schemas.microsoft.com/office/word/2010/wordprocessingShape" mc:Ignorable="w14 w15 w16se w16cid w16 w16cex w16sdtdh w16du wp14">
   <w:footnote w:type="separator" w:id="-1">
     <w:p>
       <w:r>
@@ -315,8 +3043,157 @@
 </file>
 
 <file path=word/numbering.xml><?xml version="1.0" encoding="utf-8"?>
-<w:numbering xmlns:wpc="http://schemas.microsoft.com/office/word/2010/wordprocessingCanvas" xmlns:cx="http://schemas.microsoft.com/office/drawing/2014/chartex" xmlns:cx1="http://schemas.microsoft.com/office/drawing/2015/9/8/chartex" xmlns:cx2="http://schemas.microsoft.com/office/drawing/2015/10/21/chartex" xmlns:cx3="http://schemas.microsoft.com/office/drawing/2016/5/9/chartex" xmlns:cx4="http://schemas.microsoft.com/office/drawing/2016/5/10/chartex" xmlns:cx5="http://schemas.microsoft.com/office/drawing/2016/5/11/chartex" xmlns:cx6="http://schemas.microsoft.com/office/drawing/2016/5/12/chartex" xmlns:cx7="http://schemas.microsoft.com/office/drawing/2016/5/13/chartex" xmlns:cx8="http://schemas.microsoft.com/office/drawing/2016/5/14/chartex" xmlns:mc="http://schemas.openxmlformats.org/markup-compatibility/2006" xmlns:aink="http://schemas.microsoft.com/office/drawing/2016/ink" xmlns:am3d="http://schemas.microsoft.com/office/drawing/2017/model3d" xmlns:o="urn:schemas-microsoft-com:office:office" xmlns:oel="http://schemas.microsoft.com/office/2019/extlst" xmlns:r="http://schemas.openxmlformats.org/officeDocument/2006/relationships" xmlns:m="http://schemas.openxmlformats.org/officeDocument/2006/math" xmlns:v="urn:schemas-microsoft-com:vml" xmlns:wp14="http://schemas.microsoft.com/office/word/2010/wordprocessingDrawing" xmlns:wp="http://schemas.openxmlformats.org/drawingml/2006/wordprocessingDrawing" xmlns:w10="urn:schemas-microsoft-com:office:word" xmlns:w="http://schemas.openxmlformats.org/wordprocessingml/2006/main" xmlns:w14="http://schemas.microsoft.com/office/word/2010/wordml" xmlns:w15="http://schemas.microsoft.com/office/word/2012/wordml" xmlns:w16cex="http://schemas.microsoft.com/office/word/2018/wordml/cex" xmlns:w16cid="http://schemas.microsoft.com/office/word/2016/wordml/cid" xmlns:w16="http://schemas.microsoft.com/office/word/2018/wordml" xmlns:w16sdtdh="http://schemas.microsoft.com/office/word/2020/wordml/sdtdatahash" xmlns:w16se="http://schemas.microsoft.com/office/word/2015/wordml/symex" xmlns:wpg="http://schemas.microsoft.com/office/word/2010/wordprocessingGroup" xmlns:wpi="http://schemas.microsoft.com/office/word/2010/wordprocessingInk" xmlns:wne="http://schemas.microsoft.com/office/word/2006/wordml" xmlns:wps="http://schemas.microsoft.com/office/word/2010/wordprocessingShape" mc:Ignorable="w14 w15 w16se w16cid w16 w16cex w16sdtdh wp14">
+<w:numbering xmlns:wpc="http://schemas.microsoft.com/office/word/2010/wordprocessingCanvas" xmlns:cx="http://schemas.microsoft.com/office/drawing/2014/chartex" xmlns:cx1="http://schemas.microsoft.com/office/drawing/2015/9/8/chartex" xmlns:cx2="http://schemas.microsoft.com/office/drawing/2015/10/21/chartex" xmlns:cx3="http://schemas.microsoft.com/office/drawing/2016/5/9/chartex" xmlns:cx4="http://schemas.microsoft.com/office/drawing/2016/5/10/chartex" xmlns:cx5="http://schemas.microsoft.com/office/drawing/2016/5/11/chartex" xmlns:cx6="http://schemas.microsoft.com/office/drawing/2016/5/12/chartex" xmlns:cx7="http://schemas.microsoft.com/office/drawing/2016/5/13/chartex" xmlns:cx8="http://schemas.microsoft.com/office/drawing/2016/5/14/chartex" xmlns:mc="http://schemas.openxmlformats.org/markup-compatibility/2006" xmlns:aink="http://schemas.microsoft.com/office/drawing/2016/ink" xmlns:am3d="http://schemas.microsoft.com/office/drawing/2017/model3d" xmlns:o="urn:schemas-microsoft-com:office:office" xmlns:oel="http://schemas.microsoft.com/office/2019/extlst" xmlns:r="http://schemas.openxmlformats.org/officeDocument/2006/relationships" xmlns:m="http://schemas.openxmlformats.org/officeDocument/2006/math" xmlns:v="urn:schemas-microsoft-com:vml" xmlns:wp14="http://schemas.microsoft.com/office/word/2010/wordprocessingDrawing" xmlns:wp="http://schemas.openxmlformats.org/drawingml/2006/wordprocessingDrawing" xmlns:w10="urn:schemas-microsoft-com:office:word" xmlns:w="http://schemas.openxmlformats.org/wordprocessingml/2006/main" xmlns:w14="http://schemas.microsoft.com/office/word/2010/wordml" xmlns:w15="http://schemas.microsoft.com/office/word/2012/wordml" xmlns:w16cex="http://schemas.microsoft.com/office/word/2018/wordml/cex" xmlns:w16cid="http://schemas.microsoft.com/office/word/2016/wordml/cid" xmlns:w16="http://schemas.microsoft.com/office/word/2018/wordml" xmlns:w16du="http://schemas.microsoft.com/office/word/2023/wordml/word16du" xmlns:w16sdtdh="http://schemas.microsoft.com/office/word/2020/wordml/sdtdatahash" xmlns:w16se="http://schemas.microsoft.com/office/word/2015/wordml/symex" xmlns:wpg="http://schemas.microsoft.com/office/word/2010/wordprocessingGroup" xmlns:wpi="http://schemas.microsoft.com/office/word/2010/wordprocessingInk" xmlns:wne="http://schemas.microsoft.com/office/word/2006/wordml" xmlns:wps="http://schemas.microsoft.com/office/word/2010/wordprocessingShape" mc:Ignorable="w14 w15 w16se w16cid w16 w16cex w16sdtdh w16du wp14">
   <w:abstractNum w:abstractNumId="0" w15:restartNumberingAfterBreak="0">
+    <w:nsid w:val="24592E72"/>
+    <w:multiLevelType w:val="multilevel"/>
+    <w:tmpl w:val="33768A28"/>
+    <w:lvl w:ilvl="0">
+      <w:start w:val="1"/>
+      <w:numFmt w:val="bullet"/>
+      <w:lvlText w:val=""/>
+      <w:lvlJc w:val="left"/>
+      <w:pPr>
+        <w:tabs>
+          <w:tab w:val="num" w:pos="720"/>
+        </w:tabs>
+        <w:ind w:left="720" w:hanging="360"/>
+      </w:pPr>
+      <w:rPr>
+        <w:rFonts w:ascii="Symbol" w:hAnsi="Symbol" w:hint="default"/>
+        <w:sz w:val="20"/>
+      </w:rPr>
+    </w:lvl>
+    <w:lvl w:ilvl="1" w:tentative="1">
+      <w:start w:val="1"/>
+      <w:numFmt w:val="bullet"/>
+      <w:lvlText w:val="o"/>
+      <w:lvlJc w:val="left"/>
+      <w:pPr>
+        <w:tabs>
+          <w:tab w:val="num" w:pos="1440"/>
+        </w:tabs>
+        <w:ind w:left="1440" w:hanging="360"/>
+      </w:pPr>
+      <w:rPr>
+        <w:rFonts w:ascii="Courier New" w:hAnsi="Courier New" w:hint="default"/>
+        <w:sz w:val="20"/>
+      </w:rPr>
+    </w:lvl>
+    <w:lvl w:ilvl="2" w:tentative="1">
+      <w:start w:val="1"/>
+      <w:numFmt w:val="bullet"/>
+      <w:lvlText w:val=""/>
+      <w:lvlJc w:val="left"/>
+      <w:pPr>
+        <w:tabs>
+          <w:tab w:val="num" w:pos="2160"/>
+        </w:tabs>
+        <w:ind w:left="2160" w:hanging="360"/>
+      </w:pPr>
+      <w:rPr>
+        <w:rFonts w:ascii="Wingdings" w:hAnsi="Wingdings" w:hint="default"/>
+        <w:sz w:val="20"/>
+      </w:rPr>
+    </w:lvl>
+    <w:lvl w:ilvl="3" w:tentative="1">
+      <w:start w:val="1"/>
+      <w:numFmt w:val="bullet"/>
+      <w:lvlText w:val=""/>
+      <w:lvlJc w:val="left"/>
+      <w:pPr>
+        <w:tabs>
+          <w:tab w:val="num" w:pos="2880"/>
+        </w:tabs>
+        <w:ind w:left="2880" w:hanging="360"/>
+      </w:pPr>
+      <w:rPr>
+        <w:rFonts w:ascii="Wingdings" w:hAnsi="Wingdings" w:hint="default"/>
+        <w:sz w:val="20"/>
+      </w:rPr>
+    </w:lvl>
+    <w:lvl w:ilvl="4" w:tentative="1">
+      <w:start w:val="1"/>
+      <w:numFmt w:val="bullet"/>
+      <w:lvlText w:val=""/>
+      <w:lvlJc w:val="left"/>
+      <w:pPr>
+        <w:tabs>
+          <w:tab w:val="num" w:pos="3600"/>
+        </w:tabs>
+        <w:ind w:left="3600" w:hanging="360"/>
+      </w:pPr>
+      <w:rPr>
+        <w:rFonts w:ascii="Wingdings" w:hAnsi="Wingdings" w:hint="default"/>
+        <w:sz w:val="20"/>
+      </w:rPr>
+    </w:lvl>
+    <w:lvl w:ilvl="5" w:tentative="1">
+      <w:start w:val="1"/>
+      <w:numFmt w:val="bullet"/>
+      <w:lvlText w:val=""/>
+      <w:lvlJc w:val="left"/>
+      <w:pPr>
+        <w:tabs>
+          <w:tab w:val="num" w:pos="4320"/>
+        </w:tabs>
+        <w:ind w:left="4320" w:hanging="360"/>
+      </w:pPr>
+      <w:rPr>
+        <w:rFonts w:ascii="Wingdings" w:hAnsi="Wingdings" w:hint="default"/>
+        <w:sz w:val="20"/>
+      </w:rPr>
+    </w:lvl>
+    <w:lvl w:ilvl="6" w:tentative="1">
+      <w:start w:val="1"/>
+      <w:numFmt w:val="bullet"/>
+      <w:lvlText w:val=""/>
+      <w:lvlJc w:val="left"/>
+      <w:pPr>
+        <w:tabs>
+          <w:tab w:val="num" w:pos="5040"/>
+        </w:tabs>
+        <w:ind w:left="5040" w:hanging="360"/>
+      </w:pPr>
+      <w:rPr>
+        <w:rFonts w:ascii="Wingdings" w:hAnsi="Wingdings" w:hint="default"/>
+        <w:sz w:val="20"/>
+      </w:rPr>
+    </w:lvl>
+    <w:lvl w:ilvl="7" w:tentative="1">
+      <w:start w:val="1"/>
+      <w:numFmt w:val="bullet"/>
+      <w:lvlText w:val=""/>
+      <w:lvlJc w:val="left"/>
+      <w:pPr>
+        <w:tabs>
+          <w:tab w:val="num" w:pos="5760"/>
+        </w:tabs>
+        <w:ind w:left="5760" w:hanging="360"/>
+      </w:pPr>
+      <w:rPr>
+        <w:rFonts w:ascii="Wingdings" w:hAnsi="Wingdings" w:hint="default"/>
+        <w:sz w:val="20"/>
+      </w:rPr>
+    </w:lvl>
+    <w:lvl w:ilvl="8" w:tentative="1">
+      <w:start w:val="1"/>
+      <w:numFmt w:val="bullet"/>
+      <w:lvlText w:val=""/>
+      <w:lvlJc w:val="left"/>
+      <w:pPr>
+        <w:tabs>
+          <w:tab w:val="num" w:pos="6480"/>
+        </w:tabs>
+        <w:ind w:left="6480" w:hanging="360"/>
+      </w:pPr>
+      <w:rPr>
+        <w:rFonts w:ascii="Wingdings" w:hAnsi="Wingdings" w:hint="default"/>
+        <w:sz w:val="20"/>
+      </w:rPr>
+    </w:lvl>
+  </w:abstractNum>
+  <w:abstractNum w:abstractNumId="1" w15:restartNumberingAfterBreak="0">
     <w:nsid w:val="3A8A065C"/>
     <w:multiLevelType w:val="hybridMultilevel"/>
     <w:tmpl w:val="4A782DF8"/>
@@ -402,7 +3279,7 @@
       </w:pPr>
     </w:lvl>
   </w:abstractNum>
-  <w:abstractNum w:abstractNumId="1" w15:restartNumberingAfterBreak="0">
+  <w:abstractNum w:abstractNumId="2" w15:restartNumberingAfterBreak="0">
     <w:nsid w:val="50DA70A8"/>
     <w:multiLevelType w:val="hybridMultilevel"/>
     <w:tmpl w:val="A5262DB4"/>
@@ -491,7 +3368,7 @@
       </w:pPr>
     </w:lvl>
   </w:abstractNum>
-  <w:abstractNum w:abstractNumId="2" w15:restartNumberingAfterBreak="0">
+  <w:abstractNum w:abstractNumId="3" w15:restartNumberingAfterBreak="0">
     <w:nsid w:val="670322D9"/>
     <w:multiLevelType w:val="hybridMultilevel"/>
     <w:tmpl w:val="20EA2BC8"/>
@@ -578,19 +3455,22 @@
     </w:lvl>
   </w:abstractNum>
   <w:num w:numId="1" w16cid:durableId="290601650">
+    <w:abstractNumId w:val="2"/>
+  </w:num>
+  <w:num w:numId="2" w16cid:durableId="427045553">
+    <w:abstractNumId w:val="3"/>
+  </w:num>
+  <w:num w:numId="3" w16cid:durableId="324893722">
     <w:abstractNumId w:val="1"/>
   </w:num>
-  <w:num w:numId="2" w16cid:durableId="427045553">
-    <w:abstractNumId w:val="2"/>
-  </w:num>
-  <w:num w:numId="3" w16cid:durableId="324893722">
+  <w:num w:numId="4" w16cid:durableId="1593009804">
     <w:abstractNumId w:val="0"/>
   </w:num>
 </w:numbering>
 </file>
 
 <file path=word/styles.xml><?xml version="1.0" encoding="utf-8"?>
-<w:styles xmlns:mc="http://schemas.openxmlformats.org/markup-compatibility/2006" xmlns:r="http://schemas.openxmlformats.org/officeDocument/2006/relationships" xmlns:w="http://schemas.openxmlformats.org/wordprocessingml/2006/main" xmlns:w14="http://schemas.microsoft.com/office/word/2010/wordml" xmlns:w15="http://schemas.microsoft.com/office/word/2012/wordml" xmlns:w16cex="http://schemas.microsoft.com/office/word/2018/wordml/cex" xmlns:w16cid="http://schemas.microsoft.com/office/word/2016/wordml/cid" xmlns:w16="http://schemas.microsoft.com/office/word/2018/wordml" xmlns:w16sdtdh="http://schemas.microsoft.com/office/word/2020/wordml/sdtdatahash" xmlns:w16se="http://schemas.microsoft.com/office/word/2015/wordml/symex" mc:Ignorable="w14 w15 w16se w16cid w16 w16cex w16sdtdh">
+<w:styles xmlns:mc="http://schemas.openxmlformats.org/markup-compatibility/2006" xmlns:r="http://schemas.openxmlformats.org/officeDocument/2006/relationships" xmlns:w="http://schemas.openxmlformats.org/wordprocessingml/2006/main" xmlns:w14="http://schemas.microsoft.com/office/word/2010/wordml" xmlns:w15="http://schemas.microsoft.com/office/word/2012/wordml" xmlns:w16cex="http://schemas.microsoft.com/office/word/2018/wordml/cex" xmlns:w16cid="http://schemas.microsoft.com/office/word/2016/wordml/cid" xmlns:w16="http://schemas.microsoft.com/office/word/2018/wordml" xmlns:w16du="http://schemas.microsoft.com/office/word/2023/wordml/word16du" xmlns:w16sdtdh="http://schemas.microsoft.com/office/word/2020/wordml/sdtdatahash" xmlns:w16se="http://schemas.microsoft.com/office/word/2015/wordml/symex" mc:Ignorable="w14 w15 w16se w16cid w16 w16cex w16sdtdh w16du">
   <w:docDefaults>
     <w:rPrDefault>
       <w:rPr>
@@ -1128,6 +4008,11 @@
       <w:szCs w:val="20"/>
     </w:rPr>
   </w:style>
+  <w:style w:type="character" w:customStyle="1" w:styleId="fs-hint">
+    <w:name w:val="fs-hint"/>
+    <w:basedOn w:val="a0"/>
+    <w:rsid w:val="00441BB9"/>
+  </w:style>
 </w:styles>
 </file>
 

</xml_diff>